<commit_message>
Fin de maquetacion de documentos
</commit_message>
<xml_diff>
--- a/fol/UBALDE_Plan de empresa_Bionica Automations.docx
+++ b/fol/UBALDE_Plan de empresa_Bionica Automations.docx
@@ -1,6 +1,6 @@
 
 <file path=word/document.xml><?xml version="1.0" encoding="utf-8"?>
-<w:document xmlns:wpc="http://schemas.microsoft.com/office/word/2010/wordprocessingCanvas" xmlns:cx="http://schemas.microsoft.com/office/drawing/2014/chartex" xmlns:cx1="http://schemas.microsoft.com/office/drawing/2015/9/8/chartex" xmlns:cx2="http://schemas.microsoft.com/office/drawing/2015/10/21/chartex" xmlns:cx3="http://schemas.microsoft.com/office/drawing/2016/5/9/chartex" xmlns:cx4="http://schemas.microsoft.com/office/drawing/2016/5/10/chartex" xmlns:cx5="http://schemas.microsoft.com/office/drawing/2016/5/11/chartex" xmlns:cx6="http://schemas.microsoft.com/office/drawing/2016/5/12/chartex" xmlns:cx7="http://schemas.microsoft.com/office/drawing/2016/5/13/chartex" xmlns:cx8="http://schemas.microsoft.com/office/drawing/2016/5/14/chartex" xmlns:mc="http://schemas.openxmlformats.org/markup-compatibility/2006" xmlns:aink="http://schemas.microsoft.com/office/drawing/2016/ink" xmlns:am3d="http://schemas.microsoft.com/office/drawing/2017/model3d" xmlns:o="urn:schemas-microsoft-com:office:office" xmlns:r="http://schemas.openxmlformats.org/officeDocument/2006/relationships" xmlns:m="http://schemas.openxmlformats.org/officeDocument/2006/math" xmlns:v="urn:schemas-microsoft-com:vml" xmlns:wp14="http://schemas.microsoft.com/office/word/2010/wordprocessingDrawing" xmlns:wp="http://schemas.openxmlformats.org/drawingml/2006/wordprocessingDrawing" xmlns:w10="urn:schemas-microsoft-com:office:word" xmlns:w="http://schemas.openxmlformats.org/wordprocessingml/2006/main" xmlns:w14="http://schemas.microsoft.com/office/word/2010/wordml" xmlns:w15="http://schemas.microsoft.com/office/word/2012/wordml" xmlns:w16cex="http://schemas.microsoft.com/office/word/2018/wordml/cex" xmlns:w16cid="http://schemas.microsoft.com/office/word/2016/wordml/cid" xmlns:w16="http://schemas.microsoft.com/office/word/2018/wordml" xmlns:w16sdtdh="http://schemas.microsoft.com/office/word/2020/wordml/sdtdatahash" xmlns:w16se="http://schemas.microsoft.com/office/word/2015/wordml/symex" xmlns:wpg="http://schemas.microsoft.com/office/word/2010/wordprocessingGroup" xmlns:wpi="http://schemas.microsoft.com/office/word/2010/wordprocessingInk" xmlns:wne="http://schemas.microsoft.com/office/word/2006/wordml" xmlns:wps="http://schemas.microsoft.com/office/word/2010/wordprocessingShape" mc:Ignorable="w14 w15 w16se w16cid w16 w16cex w16sdtdh wp14">
+<w:document xmlns:wpc="http://schemas.microsoft.com/office/word/2010/wordprocessingCanvas" xmlns:cx="http://schemas.microsoft.com/office/drawing/2014/chartex" xmlns:cx1="http://schemas.microsoft.com/office/drawing/2015/9/8/chartex" xmlns:cx2="http://schemas.microsoft.com/office/drawing/2015/10/21/chartex" xmlns:cx3="http://schemas.microsoft.com/office/drawing/2016/5/9/chartex" xmlns:cx4="http://schemas.microsoft.com/office/drawing/2016/5/10/chartex" xmlns:cx5="http://schemas.microsoft.com/office/drawing/2016/5/11/chartex" xmlns:cx6="http://schemas.microsoft.com/office/drawing/2016/5/12/chartex" xmlns:cx7="http://schemas.microsoft.com/office/drawing/2016/5/13/chartex" xmlns:cx8="http://schemas.microsoft.com/office/drawing/2016/5/14/chartex" xmlns:mc="http://schemas.openxmlformats.org/markup-compatibility/2006" xmlns:aink="http://schemas.microsoft.com/office/drawing/2016/ink" xmlns:am3d="http://schemas.microsoft.com/office/drawing/2017/model3d" xmlns:o="urn:schemas-microsoft-com:office:office" xmlns:oel="http://schemas.microsoft.com/office/2019/extlst" xmlns:r="http://schemas.openxmlformats.org/officeDocument/2006/relationships" xmlns:m="http://schemas.openxmlformats.org/officeDocument/2006/math" xmlns:v="urn:schemas-microsoft-com:vml" xmlns:wp14="http://schemas.microsoft.com/office/word/2010/wordprocessingDrawing" xmlns:wp="http://schemas.openxmlformats.org/drawingml/2006/wordprocessingDrawing" xmlns:w10="urn:schemas-microsoft-com:office:word" xmlns:w="http://schemas.openxmlformats.org/wordprocessingml/2006/main" xmlns:w14="http://schemas.microsoft.com/office/word/2010/wordml" xmlns:w15="http://schemas.microsoft.com/office/word/2012/wordml" xmlns:w16cex="http://schemas.microsoft.com/office/word/2018/wordml/cex" xmlns:w16cid="http://schemas.microsoft.com/office/word/2016/wordml/cid" xmlns:w16="http://schemas.microsoft.com/office/word/2018/wordml" xmlns:w16sdtdh="http://schemas.microsoft.com/office/word/2020/wordml/sdtdatahash" xmlns:w16se="http://schemas.microsoft.com/office/word/2015/wordml/symex" xmlns:wpg="http://schemas.microsoft.com/office/word/2010/wordprocessingGroup" xmlns:wpi="http://schemas.microsoft.com/office/word/2010/wordprocessingInk" xmlns:wne="http://schemas.microsoft.com/office/word/2006/wordml" xmlns:wps="http://schemas.microsoft.com/office/word/2010/wordprocessingShape" mc:Ignorable="w14 w15 w16se w16cid w16 w16cex w16sdtdh wp14">
   <w:body>
     <w:sdt>
       <w:sdtPr>
@@ -5014,6 +5014,15 @@
               <w:t>competidores</w:t>
             </w:r>
           </w:p>
+          <w:p>
+            <w:pPr>
+              <w:pStyle w:val="Prrafodelista"/>
+              <w:cnfStyle w:val="000000100000" w:firstRow="0" w:lastRow="0" w:firstColumn="0" w:lastColumn="0" w:oddVBand="0" w:evenVBand="0" w:oddHBand="1" w:evenHBand="0" w:firstRowFirstColumn="0" w:firstRowLastColumn="0" w:lastRowFirstColumn="0" w:lastRowLastColumn="0"/>
+            </w:pPr>
+            <w:r>
+              <w:t>Crisis económicas</w:t>
+            </w:r>
+          </w:p>
         </w:tc>
       </w:tr>
       <w:tr>
@@ -5799,7 +5808,10 @@
         </w:rPr>
       </w:pPr>
       <w:r>
-        <w:t>Además adaptamos productos ya existentes en el mercado para funcionar con la estación base.</w:t>
+        <w:t>Además,</w:t>
+      </w:r>
+      <w:r>
+        <w:t xml:space="preserve"> adaptamos productos ya existentes en el mercado para funcionar con la estación base.</w:t>
       </w:r>
     </w:p>
     <w:p>
@@ -7819,7 +7831,7 @@
           <w:noProof/>
         </w:rPr>
         <w:drawing>
-          <wp:anchor distT="0" distB="0" distL="114300" distR="114300" simplePos="0" relativeHeight="251668480" behindDoc="0" locked="0" layoutInCell="1" allowOverlap="1" wp14:anchorId="4292824D" wp14:editId="5F378B42">
+          <wp:anchor distT="0" distB="0" distL="114300" distR="114300" simplePos="0" relativeHeight="251668480" behindDoc="0" locked="0" layoutInCell="1" allowOverlap="1" wp14:anchorId="4292824D" wp14:editId="75CFF2D6">
             <wp:simplePos x="0" y="0"/>
             <wp:positionH relativeFrom="margin">
               <wp:align>center</wp:align>
@@ -7828,7 +7840,7 @@
               <wp:posOffset>431165</wp:posOffset>
             </wp:positionV>
             <wp:extent cx="6486525" cy="4829175"/>
-            <wp:effectExtent l="0" t="0" r="9525" b="9525"/>
+            <wp:effectExtent l="0" t="0" r="0" b="9525"/>
             <wp:wrapTopAndBottom/>
             <wp:docPr id="9" name="Diagrama 9"/>
             <wp:cNvGraphicFramePr/>
@@ -7928,7 +7940,19 @@
           <w:rPr>
             <w:rStyle w:val="Hipervnculo"/>
           </w:rPr>
-          <w:t>UBALDE_Presupuesto.xlsx</w:t>
+          <w:t>UBALDE</w:t>
+        </w:r>
+        <w:r>
+          <w:rPr>
+            <w:rStyle w:val="Hipervnculo"/>
+          </w:rPr>
+          <w:t>_</w:t>
+        </w:r>
+        <w:r>
+          <w:rPr>
+            <w:rStyle w:val="Hipervnculo"/>
+          </w:rPr>
+          <w:t>Presupuesto.xlsx</w:t>
         </w:r>
       </w:hyperlink>
     </w:p>
@@ -7989,7 +8013,7 @@
               <w:cnfStyle w:val="100000000000" w:firstRow="1" w:lastRow="0" w:firstColumn="0" w:lastColumn="0" w:oddVBand="0" w:evenVBand="0" w:oddHBand="0" w:evenHBand="0" w:firstRowFirstColumn="0" w:firstRowLastColumn="0" w:lastRowFirstColumn="0" w:lastRowLastColumn="0"/>
             </w:pPr>
             <w:r>
-              <w:t>68.116,07</w:t>
+              <w:t>55.078,53</w:t>
             </w:r>
             <w:r>
               <w:rPr>
@@ -8028,7 +8052,7 @@
               <w:cnfStyle w:val="100000000000" w:firstRow="1" w:lastRow="0" w:firstColumn="0" w:lastColumn="0" w:oddVBand="0" w:evenVBand="0" w:oddHBand="0" w:evenHBand="0" w:firstRowFirstColumn="0" w:firstRowLastColumn="0" w:lastRowFirstColumn="0" w:lastRowLastColumn="0"/>
             </w:pPr>
             <w:r>
-              <w:t>68.116,07</w:t>
+              <w:t>55.078,53</w:t>
             </w:r>
             <w:r>
               <w:rPr>
@@ -8086,7 +8110,7 @@
               </w:rPr>
             </w:pPr>
             <w:r>
-              <w:t>41.582,57</w:t>
+              <w:t>34.910,57</w:t>
             </w:r>
             <w:r>
               <w:t xml:space="preserve"> €</w:t>
@@ -8134,9 +8158,17 @@
               </w:rPr>
             </w:pPr>
             <w:r>
-              <w:t>68.116,07</w:t>
-            </w:r>
-            <w:r>
+              <w:rPr>
+                <w:b/>
+                <w:bCs/>
+              </w:rPr>
+              <w:t>55.078,53</w:t>
+            </w:r>
+            <w:r>
+              <w:rPr>
+                <w:b/>
+                <w:bCs/>
+              </w:rPr>
               <w:t xml:space="preserve"> </w:t>
             </w:r>
             <w:r>
@@ -8183,7 +8215,7 @@
               <w:cnfStyle w:val="000000000000" w:firstRow="0" w:lastRow="0" w:firstColumn="0" w:lastColumn="0" w:oddVBand="0" w:evenVBand="0" w:oddHBand="0" w:evenHBand="0" w:firstRowFirstColumn="0" w:firstRowLastColumn="0" w:lastRowFirstColumn="0" w:lastRowLastColumn="0"/>
             </w:pPr>
             <w:r>
-              <w:t xml:space="preserve">25.503,54 </w:t>
+              <w:t xml:space="preserve">19.157,97 </w:t>
             </w:r>
             <w:r>
               <w:t>€</w:t>
@@ -8320,7 +8352,7 @@
                 <w:b/>
                 <w:bCs/>
               </w:rPr>
-              <w:t>68.116,07</w:t>
+              <w:t>55.078,53</w:t>
             </w:r>
             <w:r>
               <w:rPr>
@@ -8372,7 +8404,7 @@
                 <w:b/>
                 <w:bCs/>
               </w:rPr>
-              <w:t>68.116,07</w:t>
+              <w:t>55.078,53</w:t>
             </w:r>
             <w:r>
               <w:rPr>
@@ -8430,10 +8462,10 @@
         <w:t xml:space="preserve">En principio solo hay un socio fundador con responsabilidad limitada, dispone de un capital de </w:t>
       </w:r>
       <w:r>
-        <w:t>2</w:t>
-      </w:r>
-      <w:r>
-        <w:t>00.000 €.</w:t>
+        <w:t>60.000</w:t>
+      </w:r>
+      <w:r>
+        <w:t xml:space="preserve"> €.</w:t>
       </w:r>
     </w:p>
     <w:p>
@@ -8661,31 +8693,24 @@
     </w:p>
     <w:p>
       <w:r>
-        <w:t xml:space="preserve">Para más información consultar el </w:t>
-      </w:r>
-      <w:hyperlink r:id="rId19" w:history="1">
-        <w:r>
-          <w:rPr>
-            <w:color w:val="1155CC"/>
-            <w:u w:val="single"/>
-          </w:rPr>
-          <w:t>ANE</w:t>
-        </w:r>
-        <w:r>
-          <w:rPr>
-            <w:color w:val="1155CC"/>
-            <w:u w:val="single"/>
-          </w:rPr>
-          <w:t>X</w:t>
-        </w:r>
-        <w:r>
-          <w:rPr>
-            <w:color w:val="1155CC"/>
-            <w:u w:val="single"/>
-          </w:rPr>
-          <w:t>O 1</w:t>
-        </w:r>
-      </w:hyperlink>
+        <w:t xml:space="preserve">Para más información consultar </w:t>
+      </w:r>
+      <w:r>
+        <w:rPr>
+          <w:color w:val="1155CC"/>
+          <w:u w:val="single"/>
+        </w:rPr>
+        <w:t xml:space="preserve">Sociedad Limitada Nueva </w:t>
+      </w:r>
+      <w:proofErr w:type="spellStart"/>
+      <w:r>
+        <w:rPr>
+          <w:color w:val="1155CC"/>
+          <w:u w:val="single"/>
+        </w:rPr>
+        <w:t>Mepresa</w:t>
+      </w:r>
+      <w:proofErr w:type="spellEnd"/>
       <w:r>
         <w:t>.</w:t>
       </w:r>
@@ -9425,11 +9450,6 @@
     <w:p>
       <w:pPr>
         <w:pStyle w:val="Ttulo1"/>
-        <w:rPr>
-          <w:rFonts w:ascii="Times New Roman" w:hAnsi="Times New Roman" w:cs="Times New Roman"/>
-          <w:sz w:val="48"/>
-          <w:szCs w:val="48"/>
-        </w:rPr>
       </w:pPr>
       <w:bookmarkStart w:id="51" w:name="_Toc96888725"/>
       <w:r>
@@ -9437,6 +9457,19 @@
         <w:t>Distribución edificio</w:t>
       </w:r>
       <w:bookmarkEnd w:id="51"/>
+    </w:p>
+    <w:p>
+      <w:r>
+        <w:t xml:space="preserve">Segunda parte del proyecto: Documento </w:t>
+      </w:r>
+      <w:hyperlink r:id="rId19" w:history="1">
+        <w:r>
+          <w:rPr>
+            <w:rStyle w:val="Hipervnculo"/>
+          </w:rPr>
+          <w:t>Edificio_Bionica_automations.docx</w:t>
+        </w:r>
+      </w:hyperlink>
     </w:p>
     <w:p>
       <w:pPr>
@@ -9606,7 +9639,7 @@
 </file>
 
 <file path=word/endnotes.xml><?xml version="1.0" encoding="utf-8"?>
-<w:endnotes xmlns:wpc="http://schemas.microsoft.com/office/word/2010/wordprocessingCanvas" xmlns:cx="http://schemas.microsoft.com/office/drawing/2014/chartex" xmlns:cx1="http://schemas.microsoft.com/office/drawing/2015/9/8/chartex" xmlns:cx2="http://schemas.microsoft.com/office/drawing/2015/10/21/chartex" xmlns:cx3="http://schemas.microsoft.com/office/drawing/2016/5/9/chartex" xmlns:cx4="http://schemas.microsoft.com/office/drawing/2016/5/10/chartex" xmlns:cx5="http://schemas.microsoft.com/office/drawing/2016/5/11/chartex" xmlns:cx6="http://schemas.microsoft.com/office/drawing/2016/5/12/chartex" xmlns:cx7="http://schemas.microsoft.com/office/drawing/2016/5/13/chartex" xmlns:cx8="http://schemas.microsoft.com/office/drawing/2016/5/14/chartex" xmlns:mc="http://schemas.openxmlformats.org/markup-compatibility/2006" xmlns:aink="http://schemas.microsoft.com/office/drawing/2016/ink" xmlns:am3d="http://schemas.microsoft.com/office/drawing/2017/model3d" xmlns:o="urn:schemas-microsoft-com:office:office" xmlns:r="http://schemas.openxmlformats.org/officeDocument/2006/relationships" xmlns:m="http://schemas.openxmlformats.org/officeDocument/2006/math" xmlns:v="urn:schemas-microsoft-com:vml" xmlns:wp14="http://schemas.microsoft.com/office/word/2010/wordprocessingDrawing" xmlns:wp="http://schemas.openxmlformats.org/drawingml/2006/wordprocessingDrawing" xmlns:w10="urn:schemas-microsoft-com:office:word" xmlns:w="http://schemas.openxmlformats.org/wordprocessingml/2006/main" xmlns:w14="http://schemas.microsoft.com/office/word/2010/wordml" xmlns:w15="http://schemas.microsoft.com/office/word/2012/wordml" xmlns:w16cex="http://schemas.microsoft.com/office/word/2018/wordml/cex" xmlns:w16cid="http://schemas.microsoft.com/office/word/2016/wordml/cid" xmlns:w16="http://schemas.microsoft.com/office/word/2018/wordml" xmlns:w16sdtdh="http://schemas.microsoft.com/office/word/2020/wordml/sdtdatahash" xmlns:w16se="http://schemas.microsoft.com/office/word/2015/wordml/symex" xmlns:wpg="http://schemas.microsoft.com/office/word/2010/wordprocessingGroup" xmlns:wpi="http://schemas.microsoft.com/office/word/2010/wordprocessingInk" xmlns:wne="http://schemas.microsoft.com/office/word/2006/wordml" xmlns:wps="http://schemas.microsoft.com/office/word/2010/wordprocessingShape" mc:Ignorable="w14 w15 w16se w16cid w16 w16cex w16sdtdh wp14">
+<w:endnotes xmlns:wpc="http://schemas.microsoft.com/office/word/2010/wordprocessingCanvas" xmlns:cx="http://schemas.microsoft.com/office/drawing/2014/chartex" xmlns:cx1="http://schemas.microsoft.com/office/drawing/2015/9/8/chartex" xmlns:cx2="http://schemas.microsoft.com/office/drawing/2015/10/21/chartex" xmlns:cx3="http://schemas.microsoft.com/office/drawing/2016/5/9/chartex" xmlns:cx4="http://schemas.microsoft.com/office/drawing/2016/5/10/chartex" xmlns:cx5="http://schemas.microsoft.com/office/drawing/2016/5/11/chartex" xmlns:cx6="http://schemas.microsoft.com/office/drawing/2016/5/12/chartex" xmlns:cx7="http://schemas.microsoft.com/office/drawing/2016/5/13/chartex" xmlns:cx8="http://schemas.microsoft.com/office/drawing/2016/5/14/chartex" xmlns:mc="http://schemas.openxmlformats.org/markup-compatibility/2006" xmlns:aink="http://schemas.microsoft.com/office/drawing/2016/ink" xmlns:am3d="http://schemas.microsoft.com/office/drawing/2017/model3d" xmlns:o="urn:schemas-microsoft-com:office:office" xmlns:oel="http://schemas.microsoft.com/office/2019/extlst" xmlns:r="http://schemas.openxmlformats.org/officeDocument/2006/relationships" xmlns:m="http://schemas.openxmlformats.org/officeDocument/2006/math" xmlns:v="urn:schemas-microsoft-com:vml" xmlns:wp14="http://schemas.microsoft.com/office/word/2010/wordprocessingDrawing" xmlns:wp="http://schemas.openxmlformats.org/drawingml/2006/wordprocessingDrawing" xmlns:w10="urn:schemas-microsoft-com:office:word" xmlns:w="http://schemas.openxmlformats.org/wordprocessingml/2006/main" xmlns:w14="http://schemas.microsoft.com/office/word/2010/wordml" xmlns:w15="http://schemas.microsoft.com/office/word/2012/wordml" xmlns:w16cex="http://schemas.microsoft.com/office/word/2018/wordml/cex" xmlns:w16cid="http://schemas.microsoft.com/office/word/2016/wordml/cid" xmlns:w16="http://schemas.microsoft.com/office/word/2018/wordml" xmlns:w16sdtdh="http://schemas.microsoft.com/office/word/2020/wordml/sdtdatahash" xmlns:w16se="http://schemas.microsoft.com/office/word/2015/wordml/symex" xmlns:wpg="http://schemas.microsoft.com/office/word/2010/wordprocessingGroup" xmlns:wpi="http://schemas.microsoft.com/office/word/2010/wordprocessingInk" xmlns:wne="http://schemas.microsoft.com/office/word/2006/wordml" xmlns:wps="http://schemas.microsoft.com/office/word/2010/wordprocessingShape" mc:Ignorable="w14 w15 w16se w16cid w16 w16cex w16sdtdh wp14">
   <w:endnote w:type="separator" w:id="-1">
     <w:p>
       <w:pPr>
@@ -9631,7 +9664,7 @@
 </file>
 
 <file path=word/footer1.xml><?xml version="1.0" encoding="utf-8"?>
-<w:ftr xmlns:wpc="http://schemas.microsoft.com/office/word/2010/wordprocessingCanvas" xmlns:cx="http://schemas.microsoft.com/office/drawing/2014/chartex" xmlns:cx1="http://schemas.microsoft.com/office/drawing/2015/9/8/chartex" xmlns:cx2="http://schemas.microsoft.com/office/drawing/2015/10/21/chartex" xmlns:cx3="http://schemas.microsoft.com/office/drawing/2016/5/9/chartex" xmlns:cx4="http://schemas.microsoft.com/office/drawing/2016/5/10/chartex" xmlns:cx5="http://schemas.microsoft.com/office/drawing/2016/5/11/chartex" xmlns:cx6="http://schemas.microsoft.com/office/drawing/2016/5/12/chartex" xmlns:cx7="http://schemas.microsoft.com/office/drawing/2016/5/13/chartex" xmlns:cx8="http://schemas.microsoft.com/office/drawing/2016/5/14/chartex" xmlns:mc="http://schemas.openxmlformats.org/markup-compatibility/2006" xmlns:aink="http://schemas.microsoft.com/office/drawing/2016/ink" xmlns:am3d="http://schemas.microsoft.com/office/drawing/2017/model3d" xmlns:o="urn:schemas-microsoft-com:office:office" xmlns:r="http://schemas.openxmlformats.org/officeDocument/2006/relationships" xmlns:m="http://schemas.openxmlformats.org/officeDocument/2006/math" xmlns:v="urn:schemas-microsoft-com:vml" xmlns:wp14="http://schemas.microsoft.com/office/word/2010/wordprocessingDrawing" xmlns:wp="http://schemas.openxmlformats.org/drawingml/2006/wordprocessingDrawing" xmlns:w10="urn:schemas-microsoft-com:office:word" xmlns:w="http://schemas.openxmlformats.org/wordprocessingml/2006/main" xmlns:w14="http://schemas.microsoft.com/office/word/2010/wordml" xmlns:w15="http://schemas.microsoft.com/office/word/2012/wordml" xmlns:w16cex="http://schemas.microsoft.com/office/word/2018/wordml/cex" xmlns:w16cid="http://schemas.microsoft.com/office/word/2016/wordml/cid" xmlns:w16="http://schemas.microsoft.com/office/word/2018/wordml" xmlns:w16sdtdh="http://schemas.microsoft.com/office/word/2020/wordml/sdtdatahash" xmlns:w16se="http://schemas.microsoft.com/office/word/2015/wordml/symex" xmlns:wpg="http://schemas.microsoft.com/office/word/2010/wordprocessingGroup" xmlns:wpi="http://schemas.microsoft.com/office/word/2010/wordprocessingInk" xmlns:wne="http://schemas.microsoft.com/office/word/2006/wordml" xmlns:wps="http://schemas.microsoft.com/office/word/2010/wordprocessingShape" mc:Ignorable="w14 w15 w16se w16cid w16 w16cex w16sdtdh wp14">
+<w:ftr xmlns:wpc="http://schemas.microsoft.com/office/word/2010/wordprocessingCanvas" xmlns:cx="http://schemas.microsoft.com/office/drawing/2014/chartex" xmlns:cx1="http://schemas.microsoft.com/office/drawing/2015/9/8/chartex" xmlns:cx2="http://schemas.microsoft.com/office/drawing/2015/10/21/chartex" xmlns:cx3="http://schemas.microsoft.com/office/drawing/2016/5/9/chartex" xmlns:cx4="http://schemas.microsoft.com/office/drawing/2016/5/10/chartex" xmlns:cx5="http://schemas.microsoft.com/office/drawing/2016/5/11/chartex" xmlns:cx6="http://schemas.microsoft.com/office/drawing/2016/5/12/chartex" xmlns:cx7="http://schemas.microsoft.com/office/drawing/2016/5/13/chartex" xmlns:cx8="http://schemas.microsoft.com/office/drawing/2016/5/14/chartex" xmlns:mc="http://schemas.openxmlformats.org/markup-compatibility/2006" xmlns:aink="http://schemas.microsoft.com/office/drawing/2016/ink" xmlns:am3d="http://schemas.microsoft.com/office/drawing/2017/model3d" xmlns:o="urn:schemas-microsoft-com:office:office" xmlns:oel="http://schemas.microsoft.com/office/2019/extlst" xmlns:r="http://schemas.openxmlformats.org/officeDocument/2006/relationships" xmlns:m="http://schemas.openxmlformats.org/officeDocument/2006/math" xmlns:v="urn:schemas-microsoft-com:vml" xmlns:wp14="http://schemas.microsoft.com/office/word/2010/wordprocessingDrawing" xmlns:wp="http://schemas.openxmlformats.org/drawingml/2006/wordprocessingDrawing" xmlns:w10="urn:schemas-microsoft-com:office:word" xmlns:w="http://schemas.openxmlformats.org/wordprocessingml/2006/main" xmlns:w14="http://schemas.microsoft.com/office/word/2010/wordml" xmlns:w15="http://schemas.microsoft.com/office/word/2012/wordml" xmlns:w16cex="http://schemas.microsoft.com/office/word/2018/wordml/cex" xmlns:w16cid="http://schemas.microsoft.com/office/word/2016/wordml/cid" xmlns:w16="http://schemas.microsoft.com/office/word/2018/wordml" xmlns:w16sdtdh="http://schemas.microsoft.com/office/word/2020/wordml/sdtdatahash" xmlns:w16se="http://schemas.microsoft.com/office/word/2015/wordml/symex" xmlns:wpg="http://schemas.microsoft.com/office/word/2010/wordprocessingGroup" xmlns:wpi="http://schemas.microsoft.com/office/word/2010/wordprocessingInk" xmlns:wne="http://schemas.microsoft.com/office/word/2006/wordml" xmlns:wps="http://schemas.microsoft.com/office/word/2010/wordprocessingShape" mc:Ignorable="w14 w15 w16se w16cid w16 w16cex w16sdtdh wp14">
   <w:p>
     <w:pPr>
       <w:tabs>
@@ -9761,7 +9794,7 @@
 </file>
 
 <file path=word/footnotes.xml><?xml version="1.0" encoding="utf-8"?>
-<w:footnotes xmlns:wpc="http://schemas.microsoft.com/office/word/2010/wordprocessingCanvas" xmlns:cx="http://schemas.microsoft.com/office/drawing/2014/chartex" xmlns:cx1="http://schemas.microsoft.com/office/drawing/2015/9/8/chartex" xmlns:cx2="http://schemas.microsoft.com/office/drawing/2015/10/21/chartex" xmlns:cx3="http://schemas.microsoft.com/office/drawing/2016/5/9/chartex" xmlns:cx4="http://schemas.microsoft.com/office/drawing/2016/5/10/chartex" xmlns:cx5="http://schemas.microsoft.com/office/drawing/2016/5/11/chartex" xmlns:cx6="http://schemas.microsoft.com/office/drawing/2016/5/12/chartex" xmlns:cx7="http://schemas.microsoft.com/office/drawing/2016/5/13/chartex" xmlns:cx8="http://schemas.microsoft.com/office/drawing/2016/5/14/chartex" xmlns:mc="http://schemas.openxmlformats.org/markup-compatibility/2006" xmlns:aink="http://schemas.microsoft.com/office/drawing/2016/ink" xmlns:am3d="http://schemas.microsoft.com/office/drawing/2017/model3d" xmlns:o="urn:schemas-microsoft-com:office:office" xmlns:r="http://schemas.openxmlformats.org/officeDocument/2006/relationships" xmlns:m="http://schemas.openxmlformats.org/officeDocument/2006/math" xmlns:v="urn:schemas-microsoft-com:vml" xmlns:wp14="http://schemas.microsoft.com/office/word/2010/wordprocessingDrawing" xmlns:wp="http://schemas.openxmlformats.org/drawingml/2006/wordprocessingDrawing" xmlns:w10="urn:schemas-microsoft-com:office:word" xmlns:w="http://schemas.openxmlformats.org/wordprocessingml/2006/main" xmlns:w14="http://schemas.microsoft.com/office/word/2010/wordml" xmlns:w15="http://schemas.microsoft.com/office/word/2012/wordml" xmlns:w16cex="http://schemas.microsoft.com/office/word/2018/wordml/cex" xmlns:w16cid="http://schemas.microsoft.com/office/word/2016/wordml/cid" xmlns:w16="http://schemas.microsoft.com/office/word/2018/wordml" xmlns:w16sdtdh="http://schemas.microsoft.com/office/word/2020/wordml/sdtdatahash" xmlns:w16se="http://schemas.microsoft.com/office/word/2015/wordml/symex" xmlns:wpg="http://schemas.microsoft.com/office/word/2010/wordprocessingGroup" xmlns:wpi="http://schemas.microsoft.com/office/word/2010/wordprocessingInk" xmlns:wne="http://schemas.microsoft.com/office/word/2006/wordml" xmlns:wps="http://schemas.microsoft.com/office/word/2010/wordprocessingShape" mc:Ignorable="w14 w15 w16se w16cid w16 w16cex w16sdtdh wp14">
+<w:footnotes xmlns:wpc="http://schemas.microsoft.com/office/word/2010/wordprocessingCanvas" xmlns:cx="http://schemas.microsoft.com/office/drawing/2014/chartex" xmlns:cx1="http://schemas.microsoft.com/office/drawing/2015/9/8/chartex" xmlns:cx2="http://schemas.microsoft.com/office/drawing/2015/10/21/chartex" xmlns:cx3="http://schemas.microsoft.com/office/drawing/2016/5/9/chartex" xmlns:cx4="http://schemas.microsoft.com/office/drawing/2016/5/10/chartex" xmlns:cx5="http://schemas.microsoft.com/office/drawing/2016/5/11/chartex" xmlns:cx6="http://schemas.microsoft.com/office/drawing/2016/5/12/chartex" xmlns:cx7="http://schemas.microsoft.com/office/drawing/2016/5/13/chartex" xmlns:cx8="http://schemas.microsoft.com/office/drawing/2016/5/14/chartex" xmlns:mc="http://schemas.openxmlformats.org/markup-compatibility/2006" xmlns:aink="http://schemas.microsoft.com/office/drawing/2016/ink" xmlns:am3d="http://schemas.microsoft.com/office/drawing/2017/model3d" xmlns:o="urn:schemas-microsoft-com:office:office" xmlns:oel="http://schemas.microsoft.com/office/2019/extlst" xmlns:r="http://schemas.openxmlformats.org/officeDocument/2006/relationships" xmlns:m="http://schemas.openxmlformats.org/officeDocument/2006/math" xmlns:v="urn:schemas-microsoft-com:vml" xmlns:wp14="http://schemas.microsoft.com/office/word/2010/wordprocessingDrawing" xmlns:wp="http://schemas.openxmlformats.org/drawingml/2006/wordprocessingDrawing" xmlns:w10="urn:schemas-microsoft-com:office:word" xmlns:w="http://schemas.openxmlformats.org/wordprocessingml/2006/main" xmlns:w14="http://schemas.microsoft.com/office/word/2010/wordml" xmlns:w15="http://schemas.microsoft.com/office/word/2012/wordml" xmlns:w16cex="http://schemas.microsoft.com/office/word/2018/wordml/cex" xmlns:w16cid="http://schemas.microsoft.com/office/word/2016/wordml/cid" xmlns:w16="http://schemas.microsoft.com/office/word/2018/wordml" xmlns:w16sdtdh="http://schemas.microsoft.com/office/word/2020/wordml/sdtdatahash" xmlns:w16se="http://schemas.microsoft.com/office/word/2015/wordml/symex" xmlns:wpg="http://schemas.microsoft.com/office/word/2010/wordprocessingGroup" xmlns:wpi="http://schemas.microsoft.com/office/word/2010/wordprocessingInk" xmlns:wne="http://schemas.microsoft.com/office/word/2006/wordml" xmlns:wps="http://schemas.microsoft.com/office/word/2010/wordprocessingShape" mc:Ignorable="w14 w15 w16se w16cid w16 w16cex w16sdtdh wp14">
   <w:footnote w:type="separator" w:id="-1">
     <w:p>
       <w:pPr>
@@ -9786,7 +9819,7 @@
 </file>
 
 <file path=word/header1.xml><?xml version="1.0" encoding="utf-8"?>
-<w:hdr xmlns:wpc="http://schemas.microsoft.com/office/word/2010/wordprocessingCanvas" xmlns:cx="http://schemas.microsoft.com/office/drawing/2014/chartex" xmlns:cx1="http://schemas.microsoft.com/office/drawing/2015/9/8/chartex" xmlns:cx2="http://schemas.microsoft.com/office/drawing/2015/10/21/chartex" xmlns:cx3="http://schemas.microsoft.com/office/drawing/2016/5/9/chartex" xmlns:cx4="http://schemas.microsoft.com/office/drawing/2016/5/10/chartex" xmlns:cx5="http://schemas.microsoft.com/office/drawing/2016/5/11/chartex" xmlns:cx6="http://schemas.microsoft.com/office/drawing/2016/5/12/chartex" xmlns:cx7="http://schemas.microsoft.com/office/drawing/2016/5/13/chartex" xmlns:cx8="http://schemas.microsoft.com/office/drawing/2016/5/14/chartex" xmlns:mc="http://schemas.openxmlformats.org/markup-compatibility/2006" xmlns:aink="http://schemas.microsoft.com/office/drawing/2016/ink" xmlns:am3d="http://schemas.microsoft.com/office/drawing/2017/model3d" xmlns:o="urn:schemas-microsoft-com:office:office" xmlns:r="http://schemas.openxmlformats.org/officeDocument/2006/relationships" xmlns:m="http://schemas.openxmlformats.org/officeDocument/2006/math" xmlns:v="urn:schemas-microsoft-com:vml" xmlns:wp14="http://schemas.microsoft.com/office/word/2010/wordprocessingDrawing" xmlns:wp="http://schemas.openxmlformats.org/drawingml/2006/wordprocessingDrawing" xmlns:w10="urn:schemas-microsoft-com:office:word" xmlns:w="http://schemas.openxmlformats.org/wordprocessingml/2006/main" xmlns:w14="http://schemas.microsoft.com/office/word/2010/wordml" xmlns:w15="http://schemas.microsoft.com/office/word/2012/wordml" xmlns:w16cex="http://schemas.microsoft.com/office/word/2018/wordml/cex" xmlns:w16cid="http://schemas.microsoft.com/office/word/2016/wordml/cid" xmlns:w16="http://schemas.microsoft.com/office/word/2018/wordml" xmlns:w16sdtdh="http://schemas.microsoft.com/office/word/2020/wordml/sdtdatahash" xmlns:w16se="http://schemas.microsoft.com/office/word/2015/wordml/symex" xmlns:wpg="http://schemas.microsoft.com/office/word/2010/wordprocessingGroup" xmlns:wpi="http://schemas.microsoft.com/office/word/2010/wordprocessingInk" xmlns:wne="http://schemas.microsoft.com/office/word/2006/wordml" xmlns:wps="http://schemas.microsoft.com/office/word/2010/wordprocessingShape" mc:Ignorable="w14 w15 w16se w16cid w16 w16cex w16sdtdh wp14">
+<w:hdr xmlns:wpc="http://schemas.microsoft.com/office/word/2010/wordprocessingCanvas" xmlns:cx="http://schemas.microsoft.com/office/drawing/2014/chartex" xmlns:cx1="http://schemas.microsoft.com/office/drawing/2015/9/8/chartex" xmlns:cx2="http://schemas.microsoft.com/office/drawing/2015/10/21/chartex" xmlns:cx3="http://schemas.microsoft.com/office/drawing/2016/5/9/chartex" xmlns:cx4="http://schemas.microsoft.com/office/drawing/2016/5/10/chartex" xmlns:cx5="http://schemas.microsoft.com/office/drawing/2016/5/11/chartex" xmlns:cx6="http://schemas.microsoft.com/office/drawing/2016/5/12/chartex" xmlns:cx7="http://schemas.microsoft.com/office/drawing/2016/5/13/chartex" xmlns:cx8="http://schemas.microsoft.com/office/drawing/2016/5/14/chartex" xmlns:mc="http://schemas.openxmlformats.org/markup-compatibility/2006" xmlns:aink="http://schemas.microsoft.com/office/drawing/2016/ink" xmlns:am3d="http://schemas.microsoft.com/office/drawing/2017/model3d" xmlns:o="urn:schemas-microsoft-com:office:office" xmlns:oel="http://schemas.microsoft.com/office/2019/extlst" xmlns:r="http://schemas.openxmlformats.org/officeDocument/2006/relationships" xmlns:m="http://schemas.openxmlformats.org/officeDocument/2006/math" xmlns:v="urn:schemas-microsoft-com:vml" xmlns:wp14="http://schemas.microsoft.com/office/word/2010/wordprocessingDrawing" xmlns:wp="http://schemas.openxmlformats.org/drawingml/2006/wordprocessingDrawing" xmlns:w10="urn:schemas-microsoft-com:office:word" xmlns:w="http://schemas.openxmlformats.org/wordprocessingml/2006/main" xmlns:w14="http://schemas.microsoft.com/office/word/2010/wordml" xmlns:w15="http://schemas.microsoft.com/office/word/2012/wordml" xmlns:w16cex="http://schemas.microsoft.com/office/word/2018/wordml/cex" xmlns:w16cid="http://schemas.microsoft.com/office/word/2016/wordml/cid" xmlns:w16="http://schemas.microsoft.com/office/word/2018/wordml" xmlns:w16sdtdh="http://schemas.microsoft.com/office/word/2020/wordml/sdtdatahash" xmlns:w16se="http://schemas.microsoft.com/office/word/2015/wordml/symex" xmlns:wpg="http://schemas.microsoft.com/office/word/2010/wordprocessingGroup" xmlns:wpi="http://schemas.microsoft.com/office/word/2010/wordprocessingInk" xmlns:wne="http://schemas.microsoft.com/office/word/2006/wordml" xmlns:wps="http://schemas.microsoft.com/office/word/2010/wordprocessingShape" mc:Ignorable="w14 w15 w16se w16cid w16 w16cex w16sdtdh wp14">
   <w:p>
     <w:pPr>
       <w:pStyle w:val="Encabezado"/>
@@ -9863,7 +9896,7 @@
 </file>
 
 <file path=word/numbering.xml><?xml version="1.0" encoding="utf-8"?>
-<w:numbering xmlns:wpc="http://schemas.microsoft.com/office/word/2010/wordprocessingCanvas" xmlns:cx="http://schemas.microsoft.com/office/drawing/2014/chartex" xmlns:cx1="http://schemas.microsoft.com/office/drawing/2015/9/8/chartex" xmlns:cx2="http://schemas.microsoft.com/office/drawing/2015/10/21/chartex" xmlns:cx3="http://schemas.microsoft.com/office/drawing/2016/5/9/chartex" xmlns:cx4="http://schemas.microsoft.com/office/drawing/2016/5/10/chartex" xmlns:cx5="http://schemas.microsoft.com/office/drawing/2016/5/11/chartex" xmlns:cx6="http://schemas.microsoft.com/office/drawing/2016/5/12/chartex" xmlns:cx7="http://schemas.microsoft.com/office/drawing/2016/5/13/chartex" xmlns:cx8="http://schemas.microsoft.com/office/drawing/2016/5/14/chartex" xmlns:mc="http://schemas.openxmlformats.org/markup-compatibility/2006" xmlns:aink="http://schemas.microsoft.com/office/drawing/2016/ink" xmlns:am3d="http://schemas.microsoft.com/office/drawing/2017/model3d" xmlns:o="urn:schemas-microsoft-com:office:office" xmlns:r="http://schemas.openxmlformats.org/officeDocument/2006/relationships" xmlns:m="http://schemas.openxmlformats.org/officeDocument/2006/math" xmlns:v="urn:schemas-microsoft-com:vml" xmlns:wp14="http://schemas.microsoft.com/office/word/2010/wordprocessingDrawing" xmlns:wp="http://schemas.openxmlformats.org/drawingml/2006/wordprocessingDrawing" xmlns:w10="urn:schemas-microsoft-com:office:word" xmlns:w="http://schemas.openxmlformats.org/wordprocessingml/2006/main" xmlns:w14="http://schemas.microsoft.com/office/word/2010/wordml" xmlns:w15="http://schemas.microsoft.com/office/word/2012/wordml" xmlns:w16cex="http://schemas.microsoft.com/office/word/2018/wordml/cex" xmlns:w16cid="http://schemas.microsoft.com/office/word/2016/wordml/cid" xmlns:w16="http://schemas.microsoft.com/office/word/2018/wordml" xmlns:w16sdtdh="http://schemas.microsoft.com/office/word/2020/wordml/sdtdatahash" xmlns:w16se="http://schemas.microsoft.com/office/word/2015/wordml/symex" xmlns:wpg="http://schemas.microsoft.com/office/word/2010/wordprocessingGroup" xmlns:wpi="http://schemas.microsoft.com/office/word/2010/wordprocessingInk" xmlns:wne="http://schemas.microsoft.com/office/word/2006/wordml" xmlns:wps="http://schemas.microsoft.com/office/word/2010/wordprocessingShape" mc:Ignorable="w14 w15 w16se w16cid w16 w16cex w16sdtdh wp14">
+<w:numbering xmlns:wpc="http://schemas.microsoft.com/office/word/2010/wordprocessingCanvas" xmlns:cx="http://schemas.microsoft.com/office/drawing/2014/chartex" xmlns:cx1="http://schemas.microsoft.com/office/drawing/2015/9/8/chartex" xmlns:cx2="http://schemas.microsoft.com/office/drawing/2015/10/21/chartex" xmlns:cx3="http://schemas.microsoft.com/office/drawing/2016/5/9/chartex" xmlns:cx4="http://schemas.microsoft.com/office/drawing/2016/5/10/chartex" xmlns:cx5="http://schemas.microsoft.com/office/drawing/2016/5/11/chartex" xmlns:cx6="http://schemas.microsoft.com/office/drawing/2016/5/12/chartex" xmlns:cx7="http://schemas.microsoft.com/office/drawing/2016/5/13/chartex" xmlns:cx8="http://schemas.microsoft.com/office/drawing/2016/5/14/chartex" xmlns:mc="http://schemas.openxmlformats.org/markup-compatibility/2006" xmlns:aink="http://schemas.microsoft.com/office/drawing/2016/ink" xmlns:am3d="http://schemas.microsoft.com/office/drawing/2017/model3d" xmlns:o="urn:schemas-microsoft-com:office:office" xmlns:oel="http://schemas.microsoft.com/office/2019/extlst" xmlns:r="http://schemas.openxmlformats.org/officeDocument/2006/relationships" xmlns:m="http://schemas.openxmlformats.org/officeDocument/2006/math" xmlns:v="urn:schemas-microsoft-com:vml" xmlns:wp14="http://schemas.microsoft.com/office/word/2010/wordprocessingDrawing" xmlns:wp="http://schemas.openxmlformats.org/drawingml/2006/wordprocessingDrawing" xmlns:w10="urn:schemas-microsoft-com:office:word" xmlns:w="http://schemas.openxmlformats.org/wordprocessingml/2006/main" xmlns:w14="http://schemas.microsoft.com/office/word/2010/wordml" xmlns:w15="http://schemas.microsoft.com/office/word/2012/wordml" xmlns:w16cex="http://schemas.microsoft.com/office/word/2018/wordml/cex" xmlns:w16cid="http://schemas.microsoft.com/office/word/2016/wordml/cid" xmlns:w16="http://schemas.microsoft.com/office/word/2018/wordml" xmlns:w16sdtdh="http://schemas.microsoft.com/office/word/2020/wordml/sdtdatahash" xmlns:w16se="http://schemas.microsoft.com/office/word/2015/wordml/symex" xmlns:wpg="http://schemas.microsoft.com/office/word/2010/wordprocessingGroup" xmlns:wpi="http://schemas.microsoft.com/office/word/2010/wordprocessingInk" xmlns:wne="http://schemas.microsoft.com/office/word/2006/wordml" xmlns:wps="http://schemas.microsoft.com/office/word/2010/wordprocessingShape" mc:Ignorable="w14 w15 w16se w16cid w16 w16cex w16sdtdh wp14">
   <w:abstractNum w:abstractNumId="0" w15:restartNumberingAfterBreak="0">
     <w:nsid w:val="02FD46F4"/>
     <w:multiLevelType w:val="multilevel"/>
@@ -17289,42 +17322,6 @@
         </a:p>
       </dgm:t>
     </dgm:pt>
-    <dgm:pt modelId="{D2F7DA4F-EBC3-461D-B02A-D9D32B6E2BF7}">
-      <dgm:prSet/>
-      <dgm:spPr/>
-      <dgm:t>
-        <a:bodyPr/>
-        <a:lstStyle/>
-        <a:p>
-          <a:r>
-            <a:rPr lang="es-ES"/>
-            <a:t>Psicologia</a:t>
-          </a:r>
-        </a:p>
-      </dgm:t>
-    </dgm:pt>
-    <dgm:pt modelId="{3BCB8714-1845-4E5C-BDD8-95A5FFD69A87}" type="parTrans" cxnId="{F11742AC-558E-4422-9B3E-3F2D59836081}">
-      <dgm:prSet/>
-      <dgm:spPr/>
-      <dgm:t>
-        <a:bodyPr/>
-        <a:lstStyle/>
-        <a:p>
-          <a:endParaRPr lang="es-ES"/>
-        </a:p>
-      </dgm:t>
-    </dgm:pt>
-    <dgm:pt modelId="{CD7A269F-E43C-494E-ABD6-2075A4D8DE94}" type="sibTrans" cxnId="{F11742AC-558E-4422-9B3E-3F2D59836081}">
-      <dgm:prSet/>
-      <dgm:spPr/>
-      <dgm:t>
-        <a:bodyPr/>
-        <a:lstStyle/>
-        <a:p>
-          <a:endParaRPr lang="es-ES"/>
-        </a:p>
-      </dgm:t>
-    </dgm:pt>
     <dgm:pt modelId="{36206E6C-CEB1-47DB-9733-566DDD307FC8}">
       <dgm:prSet/>
       <dgm:spPr/>
@@ -17467,7 +17464,7 @@
       <dgm:spPr/>
     </dgm:pt>
     <dgm:pt modelId="{BBAC2C6B-CB12-4F23-8303-3D1B41ACC82C}" type="pres">
-      <dgm:prSet presAssocID="{F628F19C-02F6-4E73-8220-77C754FB6AB0}" presName="Name37" presStyleLbl="parChTrans1D4" presStyleIdx="0" presStyleCnt="10"/>
+      <dgm:prSet presAssocID="{F628F19C-02F6-4E73-8220-77C754FB6AB0}" presName="Name37" presStyleLbl="parChTrans1D4" presStyleIdx="0" presStyleCnt="9"/>
       <dgm:spPr/>
     </dgm:pt>
     <dgm:pt modelId="{7A1F5904-B561-4C0C-9ED1-A5FE164CA862}" type="pres">
@@ -17483,7 +17480,7 @@
       <dgm:spPr/>
     </dgm:pt>
     <dgm:pt modelId="{94DBE8D8-E0F2-4D80-BAEE-4FDCCF55AC1D}" type="pres">
-      <dgm:prSet presAssocID="{51AA0A78-F580-40A7-B47E-F99BAEE43D47}" presName="rootText" presStyleLbl="node4" presStyleIdx="0" presStyleCnt="10">
+      <dgm:prSet presAssocID="{51AA0A78-F580-40A7-B47E-F99BAEE43D47}" presName="rootText" presStyleLbl="node4" presStyleIdx="0" presStyleCnt="9">
         <dgm:presLayoutVars>
           <dgm:chPref val="3"/>
         </dgm:presLayoutVars>
@@ -17491,7 +17488,7 @@
       <dgm:spPr/>
     </dgm:pt>
     <dgm:pt modelId="{D0E383E0-1261-48C6-B953-2869C4A8A20B}" type="pres">
-      <dgm:prSet presAssocID="{51AA0A78-F580-40A7-B47E-F99BAEE43D47}" presName="rootConnector" presStyleLbl="node4" presStyleIdx="0" presStyleCnt="10"/>
+      <dgm:prSet presAssocID="{51AA0A78-F580-40A7-B47E-F99BAEE43D47}" presName="rootConnector" presStyleLbl="node4" presStyleIdx="0" presStyleCnt="9"/>
       <dgm:spPr/>
     </dgm:pt>
     <dgm:pt modelId="{B53BBD40-385D-4329-8DF0-44C454C75B51}" type="pres">
@@ -17503,7 +17500,7 @@
       <dgm:spPr/>
     </dgm:pt>
     <dgm:pt modelId="{BA7906E0-5B5E-4013-BD2F-E534959C7B3A}" type="pres">
-      <dgm:prSet presAssocID="{2A2F5E1E-EA2F-426E-BAE2-8B9CC7042D85}" presName="Name37" presStyleLbl="parChTrans1D4" presStyleIdx="1" presStyleCnt="10"/>
+      <dgm:prSet presAssocID="{2A2F5E1E-EA2F-426E-BAE2-8B9CC7042D85}" presName="Name37" presStyleLbl="parChTrans1D4" presStyleIdx="1" presStyleCnt="9"/>
       <dgm:spPr/>
     </dgm:pt>
     <dgm:pt modelId="{09BA0743-4F00-47A6-A021-98FC922022E1}" type="pres">
@@ -17519,7 +17516,7 @@
       <dgm:spPr/>
     </dgm:pt>
     <dgm:pt modelId="{83AA6A54-8959-41AC-9F10-AC54B666FBFE}" type="pres">
-      <dgm:prSet presAssocID="{2B7BD8E2-BC76-4F97-808E-0AFD40A6AC7E}" presName="rootText" presStyleLbl="node4" presStyleIdx="1" presStyleCnt="10">
+      <dgm:prSet presAssocID="{2B7BD8E2-BC76-4F97-808E-0AFD40A6AC7E}" presName="rootText" presStyleLbl="node4" presStyleIdx="1" presStyleCnt="9">
         <dgm:presLayoutVars>
           <dgm:chPref val="3"/>
         </dgm:presLayoutVars>
@@ -17527,7 +17524,7 @@
       <dgm:spPr/>
     </dgm:pt>
     <dgm:pt modelId="{D27528F0-764F-4325-A885-8364EF241183}" type="pres">
-      <dgm:prSet presAssocID="{2B7BD8E2-BC76-4F97-808E-0AFD40A6AC7E}" presName="rootConnector" presStyleLbl="node4" presStyleIdx="1" presStyleCnt="10"/>
+      <dgm:prSet presAssocID="{2B7BD8E2-BC76-4F97-808E-0AFD40A6AC7E}" presName="rootConnector" presStyleLbl="node4" presStyleIdx="1" presStyleCnt="9"/>
       <dgm:spPr/>
     </dgm:pt>
     <dgm:pt modelId="{FD7BA8E4-BC0E-40BF-B048-A77CB4D98007}" type="pres">
@@ -17574,42 +17571,6 @@
       <dgm:prSet presAssocID="{17AA70BF-F711-4B0E-9FA7-AA9F3BBB7980}" presName="hierChild4" presStyleCnt="0"/>
       <dgm:spPr/>
     </dgm:pt>
-    <dgm:pt modelId="{2D338675-C597-4622-B01A-2954D5DBFF63}" type="pres">
-      <dgm:prSet presAssocID="{3BCB8714-1845-4E5C-BDD8-95A5FFD69A87}" presName="Name37" presStyleLbl="parChTrans1D4" presStyleIdx="2" presStyleCnt="10"/>
-      <dgm:spPr/>
-    </dgm:pt>
-    <dgm:pt modelId="{BDC3A6A7-F8C9-4282-8FA9-908E4B969616}" type="pres">
-      <dgm:prSet presAssocID="{D2F7DA4F-EBC3-461D-B02A-D9D32B6E2BF7}" presName="hierRoot2" presStyleCnt="0">
-        <dgm:presLayoutVars>
-          <dgm:hierBranch val="init"/>
-        </dgm:presLayoutVars>
-      </dgm:prSet>
-      <dgm:spPr/>
-    </dgm:pt>
-    <dgm:pt modelId="{7BACE775-B6C9-470C-8AF4-AF27959FA49A}" type="pres">
-      <dgm:prSet presAssocID="{D2F7DA4F-EBC3-461D-B02A-D9D32B6E2BF7}" presName="rootComposite" presStyleCnt="0"/>
-      <dgm:spPr/>
-    </dgm:pt>
-    <dgm:pt modelId="{7E3951FA-64E3-4696-A86A-667749749201}" type="pres">
-      <dgm:prSet presAssocID="{D2F7DA4F-EBC3-461D-B02A-D9D32B6E2BF7}" presName="rootText" presStyleLbl="node4" presStyleIdx="2" presStyleCnt="10">
-        <dgm:presLayoutVars>
-          <dgm:chPref val="3"/>
-        </dgm:presLayoutVars>
-      </dgm:prSet>
-      <dgm:spPr/>
-    </dgm:pt>
-    <dgm:pt modelId="{ED120AD9-E2E8-4E4D-B260-B39E5B7DF068}" type="pres">
-      <dgm:prSet presAssocID="{D2F7DA4F-EBC3-461D-B02A-D9D32B6E2BF7}" presName="rootConnector" presStyleLbl="node4" presStyleIdx="2" presStyleCnt="10"/>
-      <dgm:spPr/>
-    </dgm:pt>
-    <dgm:pt modelId="{33ED1F3B-F18C-452A-A764-8D31F21520FC}" type="pres">
-      <dgm:prSet presAssocID="{D2F7DA4F-EBC3-461D-B02A-D9D32B6E2BF7}" presName="hierChild4" presStyleCnt="0"/>
-      <dgm:spPr/>
-    </dgm:pt>
-    <dgm:pt modelId="{8B76C03A-7E17-4FA6-AAD5-B76ED70B1D52}" type="pres">
-      <dgm:prSet presAssocID="{D2F7DA4F-EBC3-461D-B02A-D9D32B6E2BF7}" presName="hierChild5" presStyleCnt="0"/>
-      <dgm:spPr/>
-    </dgm:pt>
     <dgm:pt modelId="{98AFA4C2-7506-40DC-9FEC-114318F94469}" type="pres">
       <dgm:prSet presAssocID="{17AA70BF-F711-4B0E-9FA7-AA9F3BBB7980}" presName="hierChild5" presStyleCnt="0"/>
       <dgm:spPr/>
@@ -17647,7 +17608,7 @@
       <dgm:spPr/>
     </dgm:pt>
     <dgm:pt modelId="{EC0E0771-CE97-4AEB-99E4-A05668360F73}" type="pres">
-      <dgm:prSet presAssocID="{3F0F8AAC-8C3E-4DD5-955F-A29B0D62D4B4}" presName="Name37" presStyleLbl="parChTrans1D4" presStyleIdx="3" presStyleCnt="10"/>
+      <dgm:prSet presAssocID="{3F0F8AAC-8C3E-4DD5-955F-A29B0D62D4B4}" presName="Name37" presStyleLbl="parChTrans1D4" presStyleIdx="2" presStyleCnt="9"/>
       <dgm:spPr/>
     </dgm:pt>
     <dgm:pt modelId="{66BED76B-7264-4078-AE83-CB63DC5CC89E}" type="pres">
@@ -17663,7 +17624,7 @@
       <dgm:spPr/>
     </dgm:pt>
     <dgm:pt modelId="{BBFF375D-81DF-48E1-A18D-2DFD9E6A7088}" type="pres">
-      <dgm:prSet presAssocID="{397ECB5E-4A9D-47DF-922A-46A41556E827}" presName="rootText" presStyleLbl="node4" presStyleIdx="3" presStyleCnt="10">
+      <dgm:prSet presAssocID="{397ECB5E-4A9D-47DF-922A-46A41556E827}" presName="rootText" presStyleLbl="node4" presStyleIdx="2" presStyleCnt="9">
         <dgm:presLayoutVars>
           <dgm:chPref val="3"/>
         </dgm:presLayoutVars>
@@ -17671,7 +17632,7 @@
       <dgm:spPr/>
     </dgm:pt>
     <dgm:pt modelId="{E8CF2897-CD62-4758-A72B-E4BFBB5BF9FA}" type="pres">
-      <dgm:prSet presAssocID="{397ECB5E-4A9D-47DF-922A-46A41556E827}" presName="rootConnector" presStyleLbl="node4" presStyleIdx="3" presStyleCnt="10"/>
+      <dgm:prSet presAssocID="{397ECB5E-4A9D-47DF-922A-46A41556E827}" presName="rootConnector" presStyleLbl="node4" presStyleIdx="2" presStyleCnt="9"/>
       <dgm:spPr/>
     </dgm:pt>
     <dgm:pt modelId="{89C86301-6B44-439C-A3D5-4A66E62BE0FB}" type="pres">
@@ -17679,7 +17640,7 @@
       <dgm:spPr/>
     </dgm:pt>
     <dgm:pt modelId="{1392733F-9136-4578-A2EE-403EC7465DBE}" type="pres">
-      <dgm:prSet presAssocID="{7D5275DC-C9DC-4332-A217-083A72C7F709}" presName="Name37" presStyleLbl="parChTrans1D4" presStyleIdx="4" presStyleCnt="10"/>
+      <dgm:prSet presAssocID="{7D5275DC-C9DC-4332-A217-083A72C7F709}" presName="Name37" presStyleLbl="parChTrans1D4" presStyleIdx="3" presStyleCnt="9"/>
       <dgm:spPr/>
     </dgm:pt>
     <dgm:pt modelId="{2B370D44-7A05-455D-9942-538F60F27398}" type="pres">
@@ -17695,7 +17656,7 @@
       <dgm:spPr/>
     </dgm:pt>
     <dgm:pt modelId="{330B38CD-4651-4BA5-B66A-25B51F810F19}" type="pres">
-      <dgm:prSet presAssocID="{9705F04A-0700-4583-BE6B-38E193B14555}" presName="rootText" presStyleLbl="node4" presStyleIdx="4" presStyleCnt="10">
+      <dgm:prSet presAssocID="{9705F04A-0700-4583-BE6B-38E193B14555}" presName="rootText" presStyleLbl="node4" presStyleIdx="3" presStyleCnt="9">
         <dgm:presLayoutVars>
           <dgm:chPref val="3"/>
         </dgm:presLayoutVars>
@@ -17703,7 +17664,7 @@
       <dgm:spPr/>
     </dgm:pt>
     <dgm:pt modelId="{BD97CA14-0BBC-4958-9A25-D615020B8890}" type="pres">
-      <dgm:prSet presAssocID="{9705F04A-0700-4583-BE6B-38E193B14555}" presName="rootConnector" presStyleLbl="node4" presStyleIdx="4" presStyleCnt="10"/>
+      <dgm:prSet presAssocID="{9705F04A-0700-4583-BE6B-38E193B14555}" presName="rootConnector" presStyleLbl="node4" presStyleIdx="3" presStyleCnt="9"/>
       <dgm:spPr/>
     </dgm:pt>
     <dgm:pt modelId="{1CAC288D-667B-4530-8DB3-96FE029B02A5}" type="pres">
@@ -17715,7 +17676,7 @@
       <dgm:spPr/>
     </dgm:pt>
     <dgm:pt modelId="{F20E7A88-2A50-4D41-9693-7BDDA382123F}" type="pres">
-      <dgm:prSet presAssocID="{B49DBC9F-9EBE-4166-8724-53F5B2744F00}" presName="Name37" presStyleLbl="parChTrans1D4" presStyleIdx="5" presStyleCnt="10"/>
+      <dgm:prSet presAssocID="{B49DBC9F-9EBE-4166-8724-53F5B2744F00}" presName="Name37" presStyleLbl="parChTrans1D4" presStyleIdx="4" presStyleCnt="9"/>
       <dgm:spPr/>
     </dgm:pt>
     <dgm:pt modelId="{014B8198-005A-4518-A66E-B787CCD798F0}" type="pres">
@@ -17731,7 +17692,7 @@
       <dgm:spPr/>
     </dgm:pt>
     <dgm:pt modelId="{B2A04307-D78E-4CA2-AC6C-156872DDA72A}" type="pres">
-      <dgm:prSet presAssocID="{F48B69BA-BFAA-480A-A865-B30654F11ECB}" presName="rootText" presStyleLbl="node4" presStyleIdx="5" presStyleCnt="10">
+      <dgm:prSet presAssocID="{F48B69BA-BFAA-480A-A865-B30654F11ECB}" presName="rootText" presStyleLbl="node4" presStyleIdx="4" presStyleCnt="9">
         <dgm:presLayoutVars>
           <dgm:chPref val="3"/>
         </dgm:presLayoutVars>
@@ -17739,7 +17700,7 @@
       <dgm:spPr/>
     </dgm:pt>
     <dgm:pt modelId="{B856E932-0A98-45B6-958E-2495871C6E16}" type="pres">
-      <dgm:prSet presAssocID="{F48B69BA-BFAA-480A-A865-B30654F11ECB}" presName="rootConnector" presStyleLbl="node4" presStyleIdx="5" presStyleCnt="10"/>
+      <dgm:prSet presAssocID="{F48B69BA-BFAA-480A-A865-B30654F11ECB}" presName="rootConnector" presStyleLbl="node4" presStyleIdx="4" presStyleCnt="9"/>
       <dgm:spPr/>
     </dgm:pt>
     <dgm:pt modelId="{90DE3102-4037-4301-8C57-D297A32E0CD8}" type="pres">
@@ -17751,7 +17712,7 @@
       <dgm:spPr/>
     </dgm:pt>
     <dgm:pt modelId="{57B0BC10-59D7-4E15-A79B-A96F21A8BCF3}" type="pres">
-      <dgm:prSet presAssocID="{0207B62D-675C-477A-AE14-6672C5C5F617}" presName="Name37" presStyleLbl="parChTrans1D4" presStyleIdx="6" presStyleCnt="10"/>
+      <dgm:prSet presAssocID="{0207B62D-675C-477A-AE14-6672C5C5F617}" presName="Name37" presStyleLbl="parChTrans1D4" presStyleIdx="5" presStyleCnt="9"/>
       <dgm:spPr/>
     </dgm:pt>
     <dgm:pt modelId="{11682ABA-2E33-498B-878D-344593C5BB9B}" type="pres">
@@ -17767,7 +17728,7 @@
       <dgm:spPr/>
     </dgm:pt>
     <dgm:pt modelId="{B7E7CE64-AE35-4C32-95F8-BD1255A37947}" type="pres">
-      <dgm:prSet presAssocID="{5088DE19-F2D2-4C0B-923B-171EAE18F53F}" presName="rootText" presStyleLbl="node4" presStyleIdx="6" presStyleCnt="10">
+      <dgm:prSet presAssocID="{5088DE19-F2D2-4C0B-923B-171EAE18F53F}" presName="rootText" presStyleLbl="node4" presStyleIdx="5" presStyleCnt="9">
         <dgm:presLayoutVars>
           <dgm:chPref val="3"/>
         </dgm:presLayoutVars>
@@ -17775,7 +17736,7 @@
       <dgm:spPr/>
     </dgm:pt>
     <dgm:pt modelId="{A7872B77-1FEE-447F-82F3-B4B461872898}" type="pres">
-      <dgm:prSet presAssocID="{5088DE19-F2D2-4C0B-923B-171EAE18F53F}" presName="rootConnector" presStyleLbl="node4" presStyleIdx="6" presStyleCnt="10"/>
+      <dgm:prSet presAssocID="{5088DE19-F2D2-4C0B-923B-171EAE18F53F}" presName="rootConnector" presStyleLbl="node4" presStyleIdx="5" presStyleCnt="9"/>
       <dgm:spPr/>
     </dgm:pt>
     <dgm:pt modelId="{02DF8B42-DB86-452E-93D5-F020F3E52BD5}" type="pres">
@@ -17827,7 +17788,7 @@
       <dgm:spPr/>
     </dgm:pt>
     <dgm:pt modelId="{5641B9C6-05B5-4611-9DE7-1D12BA16D494}" type="pres">
-      <dgm:prSet presAssocID="{2856A3AB-D640-4C77-BBFB-D359FCDD14BD}" presName="Name37" presStyleLbl="parChTrans1D4" presStyleIdx="7" presStyleCnt="10"/>
+      <dgm:prSet presAssocID="{2856A3AB-D640-4C77-BBFB-D359FCDD14BD}" presName="Name37" presStyleLbl="parChTrans1D4" presStyleIdx="6" presStyleCnt="9"/>
       <dgm:spPr/>
     </dgm:pt>
     <dgm:pt modelId="{5F329EAB-B579-4109-BB12-9D3AE64851BC}" type="pres">
@@ -17843,7 +17804,7 @@
       <dgm:spPr/>
     </dgm:pt>
     <dgm:pt modelId="{72006461-8915-4166-BAB5-C37A2203C20D}" type="pres">
-      <dgm:prSet presAssocID="{595C86DF-A53A-41F6-A83F-EED2A471CB07}" presName="rootText" presStyleLbl="node4" presStyleIdx="7" presStyleCnt="10">
+      <dgm:prSet presAssocID="{595C86DF-A53A-41F6-A83F-EED2A471CB07}" presName="rootText" presStyleLbl="node4" presStyleIdx="6" presStyleCnt="9">
         <dgm:presLayoutVars>
           <dgm:chPref val="3"/>
         </dgm:presLayoutVars>
@@ -17851,7 +17812,7 @@
       <dgm:spPr/>
     </dgm:pt>
     <dgm:pt modelId="{5DFB7B51-FF4F-4A11-8B46-2D694E153731}" type="pres">
-      <dgm:prSet presAssocID="{595C86DF-A53A-41F6-A83F-EED2A471CB07}" presName="rootConnector" presStyleLbl="node4" presStyleIdx="7" presStyleCnt="10"/>
+      <dgm:prSet presAssocID="{595C86DF-A53A-41F6-A83F-EED2A471CB07}" presName="rootConnector" presStyleLbl="node4" presStyleIdx="6" presStyleCnt="9"/>
       <dgm:spPr/>
     </dgm:pt>
     <dgm:pt modelId="{C047633F-6757-435A-9A94-67FE028C8F21}" type="pres">
@@ -17863,7 +17824,7 @@
       <dgm:spPr/>
     </dgm:pt>
     <dgm:pt modelId="{BDCBF223-90A2-4C5B-998B-81045B050F80}" type="pres">
-      <dgm:prSet presAssocID="{7430B8B4-36B2-433A-A761-462C92A0DF75}" presName="Name37" presStyleLbl="parChTrans1D4" presStyleIdx="8" presStyleCnt="10"/>
+      <dgm:prSet presAssocID="{7430B8B4-36B2-433A-A761-462C92A0DF75}" presName="Name37" presStyleLbl="parChTrans1D4" presStyleIdx="7" presStyleCnt="9"/>
       <dgm:spPr/>
     </dgm:pt>
     <dgm:pt modelId="{EA8B2214-8E60-4BBF-90FA-FFCEEE2BFA7E}" type="pres">
@@ -17879,7 +17840,7 @@
       <dgm:spPr/>
     </dgm:pt>
     <dgm:pt modelId="{3E2F83AD-B7DF-4FFC-AB58-66AD076C38BB}" type="pres">
-      <dgm:prSet presAssocID="{ECEB0AF8-B4FE-4D5D-BC4A-BF8002C2CE21}" presName="rootText" presStyleLbl="node4" presStyleIdx="8" presStyleCnt="10">
+      <dgm:prSet presAssocID="{ECEB0AF8-B4FE-4D5D-BC4A-BF8002C2CE21}" presName="rootText" presStyleLbl="node4" presStyleIdx="7" presStyleCnt="9">
         <dgm:presLayoutVars>
           <dgm:chPref val="3"/>
         </dgm:presLayoutVars>
@@ -17887,7 +17848,7 @@
       <dgm:spPr/>
     </dgm:pt>
     <dgm:pt modelId="{09EC2365-C14B-4D5B-8607-8E842C92A465}" type="pres">
-      <dgm:prSet presAssocID="{ECEB0AF8-B4FE-4D5D-BC4A-BF8002C2CE21}" presName="rootConnector" presStyleLbl="node4" presStyleIdx="8" presStyleCnt="10"/>
+      <dgm:prSet presAssocID="{ECEB0AF8-B4FE-4D5D-BC4A-BF8002C2CE21}" presName="rootConnector" presStyleLbl="node4" presStyleIdx="7" presStyleCnt="9"/>
       <dgm:spPr/>
     </dgm:pt>
     <dgm:pt modelId="{A4735094-3EAB-453B-9292-C5037F81EB67}" type="pres">
@@ -17935,7 +17896,7 @@
       <dgm:spPr/>
     </dgm:pt>
     <dgm:pt modelId="{F59AE81B-3D1E-4A01-84E5-CB3E2459029A}" type="pres">
-      <dgm:prSet presAssocID="{C59D0FB7-0FDD-40E2-836D-689A4171343D}" presName="Name37" presStyleLbl="parChTrans1D4" presStyleIdx="9" presStyleCnt="10"/>
+      <dgm:prSet presAssocID="{C59D0FB7-0FDD-40E2-836D-689A4171343D}" presName="Name37" presStyleLbl="parChTrans1D4" presStyleIdx="8" presStyleCnt="9"/>
       <dgm:spPr/>
     </dgm:pt>
     <dgm:pt modelId="{F1CA700B-47BD-4B30-AFE9-DAA25B40E1A2}" type="pres">
@@ -17951,7 +17912,7 @@
       <dgm:spPr/>
     </dgm:pt>
     <dgm:pt modelId="{05634BC2-257B-4BB4-92A7-DF3BD0F1DD80}" type="pres">
-      <dgm:prSet presAssocID="{E5A95894-2147-45CE-AD90-452E268C687A}" presName="rootText" presStyleLbl="node4" presStyleIdx="9" presStyleCnt="10">
+      <dgm:prSet presAssocID="{E5A95894-2147-45CE-AD90-452E268C687A}" presName="rootText" presStyleLbl="node4" presStyleIdx="8" presStyleCnt="9">
         <dgm:presLayoutVars>
           <dgm:chPref val="3"/>
         </dgm:presLayoutVars>
@@ -17959,7 +17920,7 @@
       <dgm:spPr/>
     </dgm:pt>
     <dgm:pt modelId="{031DE065-2E18-4DA1-B027-B2150912603B}" type="pres">
-      <dgm:prSet presAssocID="{E5A95894-2147-45CE-AD90-452E268C687A}" presName="rootConnector" presStyleLbl="node4" presStyleIdx="9" presStyleCnt="10"/>
+      <dgm:prSet presAssocID="{E5A95894-2147-45CE-AD90-452E268C687A}" presName="rootConnector" presStyleLbl="node4" presStyleIdx="8" presStyleCnt="9"/>
       <dgm:spPr/>
     </dgm:pt>
     <dgm:pt modelId="{22DEC4EA-6C48-444E-BE7F-1BDCB636EC2C}" type="pres">
@@ -18093,7 +18054,6 @@
   </dgm:ptLst>
   <dgm:cxnLst>
     <dgm:cxn modelId="{8B4FC700-E0FD-421A-AFD7-E4720444E31B}" srcId="{397ECB5E-4A9D-47DF-922A-46A41556E827}" destId="{5088DE19-F2D2-4C0B-923B-171EAE18F53F}" srcOrd="2" destOrd="0" parTransId="{0207B62D-675C-477A-AE14-6672C5C5F617}" sibTransId="{AECCC854-A0DC-4CFB-BF6F-657E5900E68F}"/>
-    <dgm:cxn modelId="{8C21BD02-977D-4C6C-98AD-AEA33F51616F}" type="presOf" srcId="{3BCB8714-1845-4E5C-BDD8-95A5FFD69A87}" destId="{2D338675-C597-4622-B01A-2954D5DBFF63}" srcOrd="0" destOrd="0" presId="urn:microsoft.com/office/officeart/2005/8/layout/orgChart1"/>
     <dgm:cxn modelId="{AA1FE907-FF9D-49D2-8998-02BEC18A9E35}" srcId="{8B92AAA0-84F9-464E-B1AD-BE6577DBE834}" destId="{E5A95894-2147-45CE-AD90-452E268C687A}" srcOrd="0" destOrd="0" parTransId="{C59D0FB7-0FDD-40E2-836D-689A4171343D}" sibTransId="{E55783C6-607C-4134-82EB-E40CD1345764}"/>
     <dgm:cxn modelId="{557E1708-D160-49F6-B84F-CE155A0E7357}" type="presOf" srcId="{9705F04A-0700-4583-BE6B-38E193B14555}" destId="{BD97CA14-0BBC-4958-9A25-D615020B8890}" srcOrd="1" destOrd="0" presId="urn:microsoft.com/office/officeart/2005/8/layout/orgChart1"/>
     <dgm:cxn modelId="{22C0D408-FF48-43DE-8720-3216E5330FE7}" type="presOf" srcId="{F48B69BA-BFAA-480A-A865-B30654F11ECB}" destId="{B2A04307-D78E-4CA2-AC6C-156872DDA72A}" srcOrd="0" destOrd="0" presId="urn:microsoft.com/office/officeart/2005/8/layout/orgChart1"/>
@@ -18123,7 +18083,6 @@
     <dgm:cxn modelId="{7E825B69-8F56-4128-9013-5D7DE60DF790}" type="presOf" srcId="{E5A95894-2147-45CE-AD90-452E268C687A}" destId="{05634BC2-257B-4BB4-92A7-DF3BD0F1DD80}" srcOrd="0" destOrd="0" presId="urn:microsoft.com/office/officeart/2005/8/layout/orgChart1"/>
     <dgm:cxn modelId="{E2B14A69-B04D-4693-BA53-B1644BE261A6}" type="presOf" srcId="{51AA0A78-F580-40A7-B47E-F99BAEE43D47}" destId="{D0E383E0-1261-48C6-B953-2869C4A8A20B}" srcOrd="1" destOrd="0" presId="urn:microsoft.com/office/officeart/2005/8/layout/orgChart1"/>
     <dgm:cxn modelId="{E439036A-2C8F-4809-998E-934706A7891F}" srcId="{00A23BD1-2225-4AAD-B7A0-A939E6EDDF2D}" destId="{397ECB5E-4A9D-47DF-922A-46A41556E827}" srcOrd="0" destOrd="0" parTransId="{3F0F8AAC-8C3E-4DD5-955F-A29B0D62D4B4}" sibTransId="{FEB613A5-CB03-48BB-A8B3-8EE41E12B3CD}"/>
-    <dgm:cxn modelId="{FFFDC46A-4043-442F-A78B-52E18E772178}" type="presOf" srcId="{D2F7DA4F-EBC3-461D-B02A-D9D32B6E2BF7}" destId="{ED120AD9-E2E8-4E4D-B260-B39E5B7DF068}" srcOrd="1" destOrd="0" presId="urn:microsoft.com/office/officeart/2005/8/layout/orgChart1"/>
     <dgm:cxn modelId="{30C5506C-6809-4111-AA36-4FC22B8EFEF6}" type="presOf" srcId="{7B44AE40-E74D-4A6C-8BFE-7A2E4F4B1979}" destId="{81501784-A276-484E-9B1E-59F83572BC9B}" srcOrd="1" destOrd="0" presId="urn:microsoft.com/office/officeart/2005/8/layout/orgChart1"/>
     <dgm:cxn modelId="{4202A96C-C44B-43D5-9B69-DC0F966A21C3}" type="presOf" srcId="{595C86DF-A53A-41F6-A83F-EED2A471CB07}" destId="{72006461-8915-4166-BAB5-C37A2203C20D}" srcOrd="0" destOrd="0" presId="urn:microsoft.com/office/officeart/2005/8/layout/orgChart1"/>
     <dgm:cxn modelId="{75106F4D-3FFB-4160-B787-DFA3CD43A36C}" type="presOf" srcId="{0207B62D-675C-477A-AE14-6672C5C5F617}" destId="{57B0BC10-59D7-4E15-A79B-A96F21A8BCF3}" srcOrd="0" destOrd="0" presId="urn:microsoft.com/office/officeart/2005/8/layout/orgChart1"/>
@@ -18131,7 +18090,6 @@
     <dgm:cxn modelId="{E095E457-A438-4DF2-AC06-991C33E05E6F}" srcId="{702B41C3-4569-493D-9C94-706BEC427963}" destId="{2CF0E889-7721-4DD3-BA8C-2B825CAE6BA3}" srcOrd="4" destOrd="0" parTransId="{15BDF2B9-147E-492F-81B9-998D02053347}" sibTransId="{4B437B9B-56B8-4E20-A1F0-0267072C758B}"/>
     <dgm:cxn modelId="{D4D11F78-294C-4E26-96BE-F34E65D0934E}" srcId="{702B41C3-4569-493D-9C94-706BEC427963}" destId="{846EDF93-A38A-4E48-B937-DA84BEF04433}" srcOrd="0" destOrd="0" parTransId="{B98875B8-66CA-406A-84CD-0BE13293AAFB}" sibTransId="{BB4316E0-3A39-4885-B03D-8C04DCAB2A27}"/>
     <dgm:cxn modelId="{77EBD478-BEB6-4437-A8D9-A885302367F9}" type="presOf" srcId="{36206E6C-CEB1-47DB-9733-566DDD307FC8}" destId="{B79A9532-4691-4E0C-9392-AFDE0464122F}" srcOrd="0" destOrd="0" presId="urn:microsoft.com/office/officeart/2005/8/layout/orgChart1"/>
-    <dgm:cxn modelId="{CFA02279-8468-4568-878C-1920A286CDE0}" type="presOf" srcId="{D2F7DA4F-EBC3-461D-B02A-D9D32B6E2BF7}" destId="{7E3951FA-64E3-4696-A86A-667749749201}" srcOrd="0" destOrd="0" presId="urn:microsoft.com/office/officeart/2005/8/layout/orgChart1"/>
     <dgm:cxn modelId="{42F23A59-D426-4E8E-8ED5-D82BD82C3430}" type="presOf" srcId="{E5A95894-2147-45CE-AD90-452E268C687A}" destId="{031DE065-2E18-4DA1-B027-B2150912603B}" srcOrd="1" destOrd="0" presId="urn:microsoft.com/office/officeart/2005/8/layout/orgChart1"/>
     <dgm:cxn modelId="{D913F27A-81A6-4328-9A06-6062C4E3ECFD}" type="presOf" srcId="{F628F19C-02F6-4E73-8220-77C754FB6AB0}" destId="{BBAC2C6B-CB12-4F23-8303-3D1B41ACC82C}" srcOrd="0" destOrd="0" presId="urn:microsoft.com/office/officeart/2005/8/layout/orgChart1"/>
     <dgm:cxn modelId="{D17AB47B-F39E-4ED4-8AA1-927BF0469A57}" type="presOf" srcId="{5088DE19-F2D2-4C0B-923B-171EAE18F53F}" destId="{B7E7CE64-AE35-4C32-95F8-BD1255A37947}" srcOrd="0" destOrd="0" presId="urn:microsoft.com/office/officeart/2005/8/layout/orgChart1"/>
@@ -18148,7 +18106,6 @@
     <dgm:cxn modelId="{A87BF4A3-98C0-4B3B-A758-495A81DF9ED5}" srcId="{702B41C3-4569-493D-9C94-706BEC427963}" destId="{00A23BD1-2225-4AAD-B7A0-A939E6EDDF2D}" srcOrd="2" destOrd="0" parTransId="{FB226E44-10CD-460D-9A2A-68B53B815F4E}" sibTransId="{AFA3BFE1-E6EF-436E-BD3C-E9FF40364509}"/>
     <dgm:cxn modelId="{74E6F6A4-7F97-4079-A3D8-19B291915545}" type="presOf" srcId="{7B44AE40-E74D-4A6C-8BFE-7A2E4F4B1979}" destId="{86BBCD86-99FB-48BC-AAAF-0D4FD48CE125}" srcOrd="0" destOrd="0" presId="urn:microsoft.com/office/officeart/2005/8/layout/orgChart1"/>
     <dgm:cxn modelId="{FDE0AFA9-53CA-4B47-9677-CF90AE5EE2E9}" type="presOf" srcId="{846EDF93-A38A-4E48-B937-DA84BEF04433}" destId="{2E7D6DEB-D033-4A45-AC17-F9A8CE63643A}" srcOrd="0" destOrd="0" presId="urn:microsoft.com/office/officeart/2005/8/layout/orgChart1"/>
-    <dgm:cxn modelId="{F11742AC-558E-4422-9B3E-3F2D59836081}" srcId="{17AA70BF-F711-4B0E-9FA7-AA9F3BBB7980}" destId="{D2F7DA4F-EBC3-461D-B02A-D9D32B6E2BF7}" srcOrd="0" destOrd="0" parTransId="{3BCB8714-1845-4E5C-BDD8-95A5FFD69A87}" sibTransId="{CD7A269F-E43C-494E-ABD6-2075A4D8DE94}"/>
     <dgm:cxn modelId="{ED096AAE-78B8-41E7-BCE5-E163AC33E843}" type="presOf" srcId="{F48B69BA-BFAA-480A-A865-B30654F11ECB}" destId="{B856E932-0A98-45B6-958E-2495871C6E16}" srcOrd="1" destOrd="0" presId="urn:microsoft.com/office/officeart/2005/8/layout/orgChart1"/>
     <dgm:cxn modelId="{69BD5DB0-A865-4D5B-847C-B1BE61C0AD6F}" type="presOf" srcId="{397ECB5E-4A9D-47DF-922A-46A41556E827}" destId="{BBFF375D-81DF-48E1-A18D-2DFD9E6A7088}" srcOrd="0" destOrd="0" presId="urn:microsoft.com/office/officeart/2005/8/layout/orgChart1"/>
     <dgm:cxn modelId="{D6A681B0-4807-4E3C-B8C6-AFE3821CF7A1}" srcId="{E1E0447B-7039-4D18-BB49-7FE2147B2A7F}" destId="{702B41C3-4569-493D-9C94-706BEC427963}" srcOrd="0" destOrd="0" parTransId="{D8045FCF-9E21-4DD9-926D-F990720B4E14}" sibTransId="{84D09DC7-4BAE-48E5-9128-E20EC7FFFF02}"/>
@@ -18210,13 +18167,6 @@
     <dgm:cxn modelId="{F4DCFB99-7BD3-4C8F-818C-958002D55A92}" type="presParOf" srcId="{5438E3DB-9866-4EEC-9265-0883523F81C4}" destId="{D42B4929-EA36-4560-96B5-05969874EF4C}" srcOrd="0" destOrd="0" presId="urn:microsoft.com/office/officeart/2005/8/layout/orgChart1"/>
     <dgm:cxn modelId="{A137B07E-21EB-4EE0-AAEE-F538FFE0C195}" type="presParOf" srcId="{5438E3DB-9866-4EEC-9265-0883523F81C4}" destId="{9E51DA90-5355-40D0-B016-7A8D918449EF}" srcOrd="1" destOrd="0" presId="urn:microsoft.com/office/officeart/2005/8/layout/orgChart1"/>
     <dgm:cxn modelId="{6E3B5793-C886-453F-9A63-25A2D31DA0FD}" type="presParOf" srcId="{B2B5FFD2-49E8-4A6F-9CA6-11553F043EF3}" destId="{BAE27CC2-21D9-42E7-84F6-B80F6058F9D8}" srcOrd="1" destOrd="0" presId="urn:microsoft.com/office/officeart/2005/8/layout/orgChart1"/>
-    <dgm:cxn modelId="{0D1D6A90-8B53-48AC-95EA-1016951B7F7C}" type="presParOf" srcId="{BAE27CC2-21D9-42E7-84F6-B80F6058F9D8}" destId="{2D338675-C597-4622-B01A-2954D5DBFF63}" srcOrd="0" destOrd="0" presId="urn:microsoft.com/office/officeart/2005/8/layout/orgChart1"/>
-    <dgm:cxn modelId="{926D4C01-C3D4-4388-AB55-248894FB0902}" type="presParOf" srcId="{BAE27CC2-21D9-42E7-84F6-B80F6058F9D8}" destId="{BDC3A6A7-F8C9-4282-8FA9-908E4B969616}" srcOrd="1" destOrd="0" presId="urn:microsoft.com/office/officeart/2005/8/layout/orgChart1"/>
-    <dgm:cxn modelId="{634B6DBB-8E0A-46B7-8952-A8687AB085E4}" type="presParOf" srcId="{BDC3A6A7-F8C9-4282-8FA9-908E4B969616}" destId="{7BACE775-B6C9-470C-8AF4-AF27959FA49A}" srcOrd="0" destOrd="0" presId="urn:microsoft.com/office/officeart/2005/8/layout/orgChart1"/>
-    <dgm:cxn modelId="{3E97EFD3-4DAA-44D7-8AB9-52CD31FDD1C0}" type="presParOf" srcId="{7BACE775-B6C9-470C-8AF4-AF27959FA49A}" destId="{7E3951FA-64E3-4696-A86A-667749749201}" srcOrd="0" destOrd="0" presId="urn:microsoft.com/office/officeart/2005/8/layout/orgChart1"/>
-    <dgm:cxn modelId="{D9576463-34C5-4ACD-85E6-B69EC92E8314}" type="presParOf" srcId="{7BACE775-B6C9-470C-8AF4-AF27959FA49A}" destId="{ED120AD9-E2E8-4E4D-B260-B39E5B7DF068}" srcOrd="1" destOrd="0" presId="urn:microsoft.com/office/officeart/2005/8/layout/orgChart1"/>
-    <dgm:cxn modelId="{4D6A6BF4-541F-4757-81DA-42C59F6B31A0}" type="presParOf" srcId="{BDC3A6A7-F8C9-4282-8FA9-908E4B969616}" destId="{33ED1F3B-F18C-452A-A764-8D31F21520FC}" srcOrd="1" destOrd="0" presId="urn:microsoft.com/office/officeart/2005/8/layout/orgChart1"/>
-    <dgm:cxn modelId="{D8EE1859-CAA5-48DD-9BD7-0D8A5B50EF87}" type="presParOf" srcId="{BDC3A6A7-F8C9-4282-8FA9-908E4B969616}" destId="{8B76C03A-7E17-4FA6-AAD5-B76ED70B1D52}" srcOrd="2" destOrd="0" presId="urn:microsoft.com/office/officeart/2005/8/layout/orgChart1"/>
     <dgm:cxn modelId="{56CB526D-3734-484D-B2BD-A25419201E16}" type="presParOf" srcId="{B2B5FFD2-49E8-4A6F-9CA6-11553F043EF3}" destId="{98AFA4C2-7506-40DC-9FEC-114318F94469}" srcOrd="2" destOrd="0" presId="urn:microsoft.com/office/officeart/2005/8/layout/orgChart1"/>
     <dgm:cxn modelId="{1B765858-69FD-4060-B7C9-AAF948BF440A}" type="presParOf" srcId="{2DBFE9CF-ECDB-413C-9A3F-39F459C56B9C}" destId="{206DBC7F-EC4A-4679-9015-6B66ED0DBC53}" srcOrd="4" destOrd="0" presId="urn:microsoft.com/office/officeart/2005/8/layout/orgChart1"/>
     <dgm:cxn modelId="{CDFB94B2-A117-4BC4-A40E-3ECCA727F9C0}" type="presParOf" srcId="{2DBFE9CF-ECDB-413C-9A3F-39F459C56B9C}" destId="{FB6611ED-FAB7-48D0-B2A3-6DC908718C0D}" srcOrd="5" destOrd="0" presId="urn:microsoft.com/office/officeart/2005/8/layout/orgChart1"/>
@@ -18454,7 +18404,7 @@
       <dsp:spPr>
         <a:xfrm>
           <a:off x="3243262" y="1069719"/>
-          <a:ext cx="2777924" cy="811330"/>
+          <a:ext cx="2667689" cy="811330"/>
         </a:xfrm>
         <a:custGeom>
           <a:avLst/>
@@ -18471,10 +18421,10 @@
                 <a:pt x="0" y="718732"/>
               </a:lnTo>
               <a:lnTo>
-                <a:pt x="2777924" y="718732"/>
+                <a:pt x="2667689" y="718732"/>
               </a:lnTo>
               <a:lnTo>
-                <a:pt x="2777924" y="811330"/>
+                <a:pt x="2667689" y="811330"/>
               </a:lnTo>
             </a:path>
           </a:pathLst>
@@ -18514,7 +18464,7 @@
       </dsp:nvSpPr>
       <dsp:spPr>
         <a:xfrm>
-          <a:off x="4601358" y="2321990"/>
+          <a:off x="4491123" y="2321990"/>
           <a:ext cx="132282" cy="405665"/>
         </a:xfrm>
         <a:custGeom>
@@ -18573,7 +18523,7 @@
       <dsp:spPr>
         <a:xfrm>
           <a:off x="3243262" y="1069719"/>
-          <a:ext cx="1710848" cy="811330"/>
+          <a:ext cx="1600613" cy="811330"/>
         </a:xfrm>
         <a:custGeom>
           <a:avLst/>
@@ -18590,10 +18540,10 @@
                 <a:pt x="0" y="718732"/>
               </a:lnTo>
               <a:lnTo>
-                <a:pt x="1710848" y="718732"/>
+                <a:pt x="1600613" y="718732"/>
               </a:lnTo>
               <a:lnTo>
-                <a:pt x="1710848" y="811330"/>
+                <a:pt x="1600613" y="811330"/>
               </a:lnTo>
             </a:path>
           </a:pathLst>
@@ -18633,7 +18583,7 @@
       </dsp:nvSpPr>
       <dsp:spPr>
         <a:xfrm>
-          <a:off x="3534283" y="2321990"/>
+          <a:off x="3424048" y="2321990"/>
           <a:ext cx="132282" cy="1031800"/>
         </a:xfrm>
         <a:custGeom>
@@ -18691,7 +18641,7 @@
       </dsp:nvSpPr>
       <dsp:spPr>
         <a:xfrm>
-          <a:off x="3534283" y="2321990"/>
+          <a:off x="3424048" y="2321990"/>
           <a:ext cx="132282" cy="405665"/>
         </a:xfrm>
         <a:custGeom>
@@ -18750,7 +18700,7 @@
       <dsp:spPr>
         <a:xfrm>
           <a:off x="3243262" y="1069719"/>
-          <a:ext cx="643772" cy="811330"/>
+          <a:ext cx="533537" cy="811330"/>
         </a:xfrm>
         <a:custGeom>
           <a:avLst/>
@@ -18767,10 +18717,10 @@
                 <a:pt x="0" y="718732"/>
               </a:lnTo>
               <a:lnTo>
-                <a:pt x="643772" y="718732"/>
+                <a:pt x="533537" y="718732"/>
               </a:lnTo>
               <a:lnTo>
-                <a:pt x="643772" y="811330"/>
+                <a:pt x="533537" y="811330"/>
               </a:lnTo>
             </a:path>
           </a:pathLst>
@@ -18810,7 +18760,7 @@
       </dsp:nvSpPr>
       <dsp:spPr>
         <a:xfrm>
-          <a:off x="2467207" y="2948125"/>
+          <a:off x="2356972" y="2948125"/>
           <a:ext cx="132282" cy="1657935"/>
         </a:xfrm>
         <a:custGeom>
@@ -18868,7 +18818,7 @@
       </dsp:nvSpPr>
       <dsp:spPr>
         <a:xfrm>
-          <a:off x="2467207" y="2948125"/>
+          <a:off x="2356972" y="2948125"/>
           <a:ext cx="132282" cy="1031800"/>
         </a:xfrm>
         <a:custGeom>
@@ -18926,7 +18876,7 @@
       </dsp:nvSpPr>
       <dsp:spPr>
         <a:xfrm>
-          <a:off x="2467207" y="2948125"/>
+          <a:off x="2356972" y="2948125"/>
           <a:ext cx="132282" cy="405665"/>
         </a:xfrm>
         <a:custGeom>
@@ -18984,7 +18934,7 @@
       </dsp:nvSpPr>
       <dsp:spPr>
         <a:xfrm>
-          <a:off x="2774239" y="2321990"/>
+          <a:off x="2664004" y="2321990"/>
           <a:ext cx="91440" cy="185194"/>
         </a:xfrm>
         <a:custGeom>
@@ -19039,8 +18989,8 @@
       </dsp:nvSpPr>
       <dsp:spPr>
         <a:xfrm>
-          <a:off x="2819959" y="1069719"/>
-          <a:ext cx="423302" cy="811330"/>
+          <a:off x="2709724" y="1069719"/>
+          <a:ext cx="533537" cy="811330"/>
         </a:xfrm>
         <a:custGeom>
           <a:avLst/>
@@ -19051,10 +19001,10 @@
           <a:pathLst>
             <a:path>
               <a:moveTo>
-                <a:pt x="423302" y="0"/>
+                <a:pt x="533537" y="0"/>
               </a:moveTo>
               <a:lnTo>
-                <a:pt x="423302" y="718732"/>
+                <a:pt x="533537" y="718732"/>
               </a:lnTo>
               <a:lnTo>
                 <a:pt x="0" y="718732"/>
@@ -19093,15 +19043,15 @@
         <a:fontRef idx="minor"/>
       </dsp:style>
     </dsp:sp>
-    <dsp:sp modelId="{2D338675-C597-4622-B01A-2954D5DBFF63}">
+    <dsp:sp modelId="{608029CF-92DA-4DEF-8553-69FA06E164A5}">
       <dsp:nvSpPr>
         <dsp:cNvPr id="0" name=""/>
         <dsp:cNvSpPr/>
       </dsp:nvSpPr>
       <dsp:spPr>
         <a:xfrm>
-          <a:off x="1179661" y="2321990"/>
-          <a:ext cx="132282" cy="405665"/>
+          <a:off x="1642648" y="1069719"/>
+          <a:ext cx="1600613" cy="811330"/>
         </a:xfrm>
         <a:custGeom>
           <a:avLst/>
@@ -19112,68 +19062,10 @@
           <a:pathLst>
             <a:path>
               <a:moveTo>
-                <a:pt x="0" y="0"/>
+                <a:pt x="1600613" y="0"/>
               </a:moveTo>
               <a:lnTo>
-                <a:pt x="0" y="405665"/>
-              </a:lnTo>
-              <a:lnTo>
-                <a:pt x="132282" y="405665"/>
-              </a:lnTo>
-            </a:path>
-          </a:pathLst>
-        </a:custGeom>
-        <a:noFill/>
-        <a:ln w="12700" cap="flat" cmpd="sng" algn="ctr">
-          <a:solidFill>
-            <a:schemeClr val="accent1">
-              <a:hueOff val="0"/>
-              <a:satOff val="0"/>
-              <a:lumOff val="0"/>
-              <a:alphaOff val="0"/>
-            </a:schemeClr>
-          </a:solidFill>
-          <a:prstDash val="solid"/>
-          <a:miter lim="800000"/>
-        </a:ln>
-        <a:effectLst/>
-      </dsp:spPr>
-      <dsp:style>
-        <a:lnRef idx="2">
-          <a:scrgbClr r="0" g="0" b="0"/>
-        </a:lnRef>
-        <a:fillRef idx="0">
-          <a:scrgbClr r="0" g="0" b="0"/>
-        </a:fillRef>
-        <a:effectRef idx="0">
-          <a:scrgbClr r="0" g="0" b="0"/>
-        </a:effectRef>
-        <a:fontRef idx="minor"/>
-      </dsp:style>
-    </dsp:sp>
-    <dsp:sp modelId="{608029CF-92DA-4DEF-8553-69FA06E164A5}">
-      <dsp:nvSpPr>
-        <dsp:cNvPr id="0" name=""/>
-        <dsp:cNvSpPr/>
-      </dsp:nvSpPr>
-      <dsp:spPr>
-        <a:xfrm>
-          <a:off x="1532413" y="1069719"/>
-          <a:ext cx="1710848" cy="811330"/>
-        </a:xfrm>
-        <a:custGeom>
-          <a:avLst/>
-          <a:gdLst/>
-          <a:ahLst/>
-          <a:cxnLst/>
-          <a:rect l="0" t="0" r="0" b="0"/>
-          <a:pathLst>
-            <a:path>
-              <a:moveTo>
-                <a:pt x="1710848" y="0"/>
-              </a:moveTo>
-              <a:lnTo>
-                <a:pt x="1710848" y="718732"/>
+                <a:pt x="1600613" y="718732"/>
               </a:lnTo>
               <a:lnTo>
                 <a:pt x="0" y="718732"/>
@@ -19219,7 +19111,7 @@
       </dsp:nvSpPr>
       <dsp:spPr>
         <a:xfrm>
-          <a:off x="112585" y="2321990"/>
+          <a:off x="222820" y="2321990"/>
           <a:ext cx="132282" cy="1031800"/>
         </a:xfrm>
         <a:custGeom>
@@ -19277,7 +19169,7 @@
       </dsp:nvSpPr>
       <dsp:spPr>
         <a:xfrm>
-          <a:off x="112585" y="2321990"/>
+          <a:off x="222820" y="2321990"/>
           <a:ext cx="132282" cy="405665"/>
         </a:xfrm>
         <a:custGeom>
@@ -19335,8 +19227,8 @@
       </dsp:nvSpPr>
       <dsp:spPr>
         <a:xfrm>
-          <a:off x="465338" y="1069719"/>
-          <a:ext cx="2777924" cy="811330"/>
+          <a:off x="575573" y="1069719"/>
+          <a:ext cx="2667689" cy="811330"/>
         </a:xfrm>
         <a:custGeom>
           <a:avLst/>
@@ -19347,10 +19239,10 @@
           <a:pathLst>
             <a:path>
               <a:moveTo>
-                <a:pt x="2777924" y="0"/>
+                <a:pt x="2667689" y="0"/>
               </a:moveTo>
               <a:lnTo>
-                <a:pt x="2777924" y="718732"/>
+                <a:pt x="2667689" y="718732"/>
               </a:lnTo>
               <a:lnTo>
                 <a:pt x="0" y="718732"/>
@@ -19607,7 +19499,7 @@
       </dsp:nvSpPr>
       <dsp:spPr>
         <a:xfrm>
-          <a:off x="24397" y="1881049"/>
+          <a:off x="134632" y="1881049"/>
           <a:ext cx="881880" cy="440940"/>
         </a:xfrm>
         <a:prstGeom prst="rect">
@@ -19674,7 +19566,7 @@
         </a:p>
       </dsp:txBody>
       <dsp:txXfrm>
-        <a:off x="24397" y="1881049"/>
+        <a:off x="134632" y="1881049"/>
         <a:ext cx="881880" cy="440940"/>
       </dsp:txXfrm>
     </dsp:sp>
@@ -19685,7 +19577,7 @@
       </dsp:nvSpPr>
       <dsp:spPr>
         <a:xfrm>
-          <a:off x="244867" y="2507184"/>
+          <a:off x="355102" y="2507184"/>
           <a:ext cx="881880" cy="440940"/>
         </a:xfrm>
         <a:prstGeom prst="rect">
@@ -19752,7 +19644,7 @@
         </a:p>
       </dsp:txBody>
       <dsp:txXfrm>
-        <a:off x="244867" y="2507184"/>
+        <a:off x="355102" y="2507184"/>
         <a:ext cx="881880" cy="440940"/>
       </dsp:txXfrm>
     </dsp:sp>
@@ -19763,7 +19655,7 @@
       </dsp:nvSpPr>
       <dsp:spPr>
         <a:xfrm>
-          <a:off x="244867" y="3133320"/>
+          <a:off x="355102" y="3133320"/>
           <a:ext cx="881880" cy="440940"/>
         </a:xfrm>
         <a:prstGeom prst="rect">
@@ -19830,7 +19722,7 @@
         </a:p>
       </dsp:txBody>
       <dsp:txXfrm>
-        <a:off x="244867" y="3133320"/>
+        <a:off x="355102" y="3133320"/>
         <a:ext cx="881880" cy="440940"/>
       </dsp:txXfrm>
     </dsp:sp>
@@ -19841,7 +19733,7 @@
       </dsp:nvSpPr>
       <dsp:spPr>
         <a:xfrm>
-          <a:off x="1091473" y="1881049"/>
+          <a:off x="1201708" y="1881049"/>
           <a:ext cx="881880" cy="440940"/>
         </a:xfrm>
         <a:prstGeom prst="rect">
@@ -19908,85 +19800,7 @@
         </a:p>
       </dsp:txBody>
       <dsp:txXfrm>
-        <a:off x="1091473" y="1881049"/>
-        <a:ext cx="881880" cy="440940"/>
-      </dsp:txXfrm>
-    </dsp:sp>
-    <dsp:sp modelId="{7E3951FA-64E3-4696-A86A-667749749201}">
-      <dsp:nvSpPr>
-        <dsp:cNvPr id="0" name=""/>
-        <dsp:cNvSpPr/>
-      </dsp:nvSpPr>
-      <dsp:spPr>
-        <a:xfrm>
-          <a:off x="1311943" y="2507184"/>
-          <a:ext cx="881880" cy="440940"/>
-        </a:xfrm>
-        <a:prstGeom prst="rect">
-          <a:avLst/>
-        </a:prstGeom>
-        <a:solidFill>
-          <a:schemeClr val="accent1">
-            <a:hueOff val="0"/>
-            <a:satOff val="0"/>
-            <a:lumOff val="0"/>
-            <a:alphaOff val="0"/>
-          </a:schemeClr>
-        </a:solidFill>
-        <a:ln w="12700" cap="flat" cmpd="sng" algn="ctr">
-          <a:solidFill>
-            <a:schemeClr val="lt1">
-              <a:hueOff val="0"/>
-              <a:satOff val="0"/>
-              <a:lumOff val="0"/>
-              <a:alphaOff val="0"/>
-            </a:schemeClr>
-          </a:solidFill>
-          <a:prstDash val="solid"/>
-          <a:miter lim="800000"/>
-        </a:ln>
-        <a:effectLst/>
-      </dsp:spPr>
-      <dsp:style>
-        <a:lnRef idx="2">
-          <a:scrgbClr r="0" g="0" b="0"/>
-        </a:lnRef>
-        <a:fillRef idx="1">
-          <a:scrgbClr r="0" g="0" b="0"/>
-        </a:fillRef>
-        <a:effectRef idx="0">
-          <a:scrgbClr r="0" g="0" b="0"/>
-        </a:effectRef>
-        <a:fontRef idx="minor">
-          <a:schemeClr val="lt1"/>
-        </a:fontRef>
-      </dsp:style>
-      <dsp:txBody>
-        <a:bodyPr spcFirstLastPara="0" vert="horz" wrap="square" lIns="6350" tIns="6350" rIns="6350" bIns="6350" numCol="1" spcCol="1270" anchor="ctr" anchorCtr="0">
-          <a:noAutofit/>
-        </a:bodyPr>
-        <a:lstStyle/>
-        <a:p>
-          <a:pPr marL="0" lvl="0" indent="0" algn="ctr" defTabSz="444500">
-            <a:lnSpc>
-              <a:spcPct val="90000"/>
-            </a:lnSpc>
-            <a:spcBef>
-              <a:spcPct val="0"/>
-            </a:spcBef>
-            <a:spcAft>
-              <a:spcPct val="35000"/>
-            </a:spcAft>
-            <a:buNone/>
-          </a:pPr>
-          <a:r>
-            <a:rPr lang="es-ES" sz="1000" kern="1200"/>
-            <a:t>Psicologia</a:t>
-          </a:r>
-        </a:p>
-      </dsp:txBody>
-      <dsp:txXfrm>
-        <a:off x="1311943" y="2507184"/>
+        <a:off x="1201708" y="1881049"/>
         <a:ext cx="881880" cy="440940"/>
       </dsp:txXfrm>
     </dsp:sp>
@@ -19997,7 +19811,7 @@
       </dsp:nvSpPr>
       <dsp:spPr>
         <a:xfrm>
-          <a:off x="2379019" y="1881049"/>
+          <a:off x="2268784" y="1881049"/>
           <a:ext cx="881880" cy="440940"/>
         </a:xfrm>
         <a:prstGeom prst="rect">
@@ -20064,7 +19878,7 @@
         </a:p>
       </dsp:txBody>
       <dsp:txXfrm>
-        <a:off x="2379019" y="1881049"/>
+        <a:off x="2268784" y="1881049"/>
         <a:ext cx="881880" cy="440940"/>
       </dsp:txXfrm>
     </dsp:sp>
@@ -20075,7 +19889,7 @@
       </dsp:nvSpPr>
       <dsp:spPr>
         <a:xfrm>
-          <a:off x="2379019" y="2507184"/>
+          <a:off x="2268784" y="2507184"/>
           <a:ext cx="881880" cy="440940"/>
         </a:xfrm>
         <a:prstGeom prst="rect">
@@ -20142,7 +19956,7 @@
         </a:p>
       </dsp:txBody>
       <dsp:txXfrm>
-        <a:off x="2379019" y="2507184"/>
+        <a:off x="2268784" y="2507184"/>
         <a:ext cx="881880" cy="440940"/>
       </dsp:txXfrm>
     </dsp:sp>
@@ -20153,7 +19967,7 @@
       </dsp:nvSpPr>
       <dsp:spPr>
         <a:xfrm>
-          <a:off x="2599489" y="3133320"/>
+          <a:off x="2489254" y="3133320"/>
           <a:ext cx="881880" cy="440940"/>
         </a:xfrm>
         <a:prstGeom prst="rect">
@@ -20220,7 +20034,7 @@
         </a:p>
       </dsp:txBody>
       <dsp:txXfrm>
-        <a:off x="2599489" y="3133320"/>
+        <a:off x="2489254" y="3133320"/>
         <a:ext cx="881880" cy="440940"/>
       </dsp:txXfrm>
     </dsp:sp>
@@ -20231,7 +20045,7 @@
       </dsp:nvSpPr>
       <dsp:spPr>
         <a:xfrm>
-          <a:off x="2599489" y="3759455"/>
+          <a:off x="2489254" y="3759455"/>
           <a:ext cx="881880" cy="440940"/>
         </a:xfrm>
         <a:prstGeom prst="rect">
@@ -20298,7 +20112,7 @@
         </a:p>
       </dsp:txBody>
       <dsp:txXfrm>
-        <a:off x="2599489" y="3759455"/>
+        <a:off x="2489254" y="3759455"/>
         <a:ext cx="881880" cy="440940"/>
       </dsp:txXfrm>
     </dsp:sp>
@@ -20309,7 +20123,7 @@
       </dsp:nvSpPr>
       <dsp:spPr>
         <a:xfrm>
-          <a:off x="2599489" y="4385591"/>
+          <a:off x="2489254" y="4385591"/>
           <a:ext cx="881880" cy="440940"/>
         </a:xfrm>
         <a:prstGeom prst="rect">
@@ -20376,7 +20190,7 @@
         </a:p>
       </dsp:txBody>
       <dsp:txXfrm>
-        <a:off x="2599489" y="4385591"/>
+        <a:off x="2489254" y="4385591"/>
         <a:ext cx="881880" cy="440940"/>
       </dsp:txXfrm>
     </dsp:sp>
@@ -20387,7 +20201,7 @@
       </dsp:nvSpPr>
       <dsp:spPr>
         <a:xfrm>
-          <a:off x="3446095" y="1881049"/>
+          <a:off x="3335859" y="1881049"/>
           <a:ext cx="881880" cy="440940"/>
         </a:xfrm>
         <a:prstGeom prst="rect">
@@ -20454,7 +20268,7 @@
         </a:p>
       </dsp:txBody>
       <dsp:txXfrm>
-        <a:off x="3446095" y="1881049"/>
+        <a:off x="3335859" y="1881049"/>
         <a:ext cx="881880" cy="440940"/>
       </dsp:txXfrm>
     </dsp:sp>
@@ -20465,7 +20279,7 @@
       </dsp:nvSpPr>
       <dsp:spPr>
         <a:xfrm>
-          <a:off x="3666565" y="2507184"/>
+          <a:off x="3556330" y="2507184"/>
           <a:ext cx="881880" cy="440940"/>
         </a:xfrm>
         <a:prstGeom prst="rect">
@@ -20532,7 +20346,7 @@
         </a:p>
       </dsp:txBody>
       <dsp:txXfrm>
-        <a:off x="3666565" y="2507184"/>
+        <a:off x="3556330" y="2507184"/>
         <a:ext cx="881880" cy="440940"/>
       </dsp:txXfrm>
     </dsp:sp>
@@ -20543,7 +20357,7 @@
       </dsp:nvSpPr>
       <dsp:spPr>
         <a:xfrm>
-          <a:off x="3666565" y="3133320"/>
+          <a:off x="3556330" y="3133320"/>
           <a:ext cx="881880" cy="440940"/>
         </a:xfrm>
         <a:prstGeom prst="rect">
@@ -20610,7 +20424,7 @@
         </a:p>
       </dsp:txBody>
       <dsp:txXfrm>
-        <a:off x="3666565" y="3133320"/>
+        <a:off x="3556330" y="3133320"/>
         <a:ext cx="881880" cy="440940"/>
       </dsp:txXfrm>
     </dsp:sp>
@@ -20621,7 +20435,7 @@
       </dsp:nvSpPr>
       <dsp:spPr>
         <a:xfrm>
-          <a:off x="4513170" y="1881049"/>
+          <a:off x="4402935" y="1881049"/>
           <a:ext cx="881880" cy="440940"/>
         </a:xfrm>
         <a:prstGeom prst="rect">
@@ -20688,7 +20502,7 @@
         </a:p>
       </dsp:txBody>
       <dsp:txXfrm>
-        <a:off x="4513170" y="1881049"/>
+        <a:off x="4402935" y="1881049"/>
         <a:ext cx="881880" cy="440940"/>
       </dsp:txXfrm>
     </dsp:sp>
@@ -20699,7 +20513,7 @@
       </dsp:nvSpPr>
       <dsp:spPr>
         <a:xfrm>
-          <a:off x="4733640" y="2507184"/>
+          <a:off x="4623405" y="2507184"/>
           <a:ext cx="881880" cy="440940"/>
         </a:xfrm>
         <a:prstGeom prst="rect">
@@ -20766,7 +20580,7 @@
         </a:p>
       </dsp:txBody>
       <dsp:txXfrm>
-        <a:off x="4733640" y="2507184"/>
+        <a:off x="4623405" y="2507184"/>
         <a:ext cx="881880" cy="440940"/>
       </dsp:txXfrm>
     </dsp:sp>
@@ -20777,7 +20591,7 @@
       </dsp:nvSpPr>
       <dsp:spPr>
         <a:xfrm>
-          <a:off x="5580246" y="1881049"/>
+          <a:off x="5470011" y="1881049"/>
           <a:ext cx="881880" cy="440940"/>
         </a:xfrm>
         <a:prstGeom prst="rect">
@@ -20844,7 +20658,7 @@
         </a:p>
       </dsp:txBody>
       <dsp:txXfrm>
-        <a:off x="5580246" y="1881049"/>
+        <a:off x="5470011" y="1881049"/>
         <a:ext cx="881880" cy="440940"/>
       </dsp:txXfrm>
     </dsp:sp>

</xml_diff>